<commit_message>
finished visual paradigm project
</commit_message>
<xml_diff>
--- a/Use cases.docx
+++ b/Use cases.docx
@@ -7,25 +7,58 @@
         <w:rPr>
           <w:b/>
           <w:bCs/>
+          <w:sz w:val="36"/>
+          <w:szCs w:val="36"/>
         </w:rPr>
       </w:pPr>
       <w:r>
         <w:rPr>
           <w:b/>
           <w:bCs/>
+          <w:sz w:val="36"/>
+          <w:szCs w:val="36"/>
         </w:rPr>
         <w:t>User stories</w:t>
       </w:r>
     </w:p>
     <w:p>
       <w:r>
-        <w:t>“As a user, I want to rank my choices for second year discipline so that I can be placed in my preferred program.”</w:t>
+        <w:t xml:space="preserve">“As a </w:t>
+      </w:r>
+      <w:r>
+        <w:t>Student</w:t>
+      </w:r>
+      <w:r>
+        <w:t>, I want to rank my choices for second year discipline so that I can be placed in my preferred program.”</w:t>
       </w:r>
     </w:p>
     <w:p/>
     <w:p>
       <w:r>
-        <w:t>“As a program coordinator, I want to place students into engineering disciplines so that they can continue their degrees.”</w:t>
+        <w:t xml:space="preserve">“As a Student, I want </w:t>
+      </w:r>
+      <w:r>
+        <w:t>to view the available courses to register in and be able to register so I can take new courses</w:t>
+      </w:r>
+      <w:r>
+        <w:t>.”</w:t>
+      </w:r>
+    </w:p>
+    <w:p/>
+    <w:p>
+      <w:r>
+        <w:t xml:space="preserve">“As a Student, I </w:t>
+      </w:r>
+      <w:r>
+        <w:t xml:space="preserve">want to view my financial summary and pay my </w:t>
+      </w:r>
+      <w:proofErr w:type="gramStart"/>
+      <w:r>
+        <w:t>tuition</w:t>
+      </w:r>
+      <w:proofErr w:type="gramEnd"/>
+      <w:r>
+        <w:t xml:space="preserve"> so I don’t get kicked out of UBC.”</w:t>
       </w:r>
     </w:p>
     <w:p/>
@@ -33,11 +66,21 @@
       <w:r>
         <w:t xml:space="preserve">“As a </w:t>
       </w:r>
-      <w:proofErr w:type="gramStart"/>
       <w:r>
-        <w:t>professors</w:t>
+        <w:t>Professor</w:t>
       </w:r>
-      <w:proofErr w:type="gramEnd"/>
+      <w:r>
+        <w:t>, I want to place students into engineering disciplines so that they can continue their degrees.”</w:t>
+      </w:r>
+    </w:p>
+    <w:p/>
+    <w:p>
+      <w:r>
+        <w:t xml:space="preserve">“As a </w:t>
+      </w:r>
+      <w:r>
+        <w:t>Professor</w:t>
+      </w:r>
       <w:r>
         <w:t>, I want to be able to report a cheating incident so that the cheating student can be disciplined.”</w:t>
       </w:r>
@@ -45,9 +88,152 @@
     <w:p/>
     <w:p>
       <w:r>
-        <w:t>“As a faculty Dean, I want to be able to suspend students who have cheated so that they will not want to cheat again.”</w:t>
+        <w:t>“As a Professor, I want</w:t>
+      </w:r>
+      <w:r>
+        <w:t xml:space="preserve"> to submit a course grade for a student so they can receive their grade</w:t>
+      </w:r>
+      <w:r>
+        <w:t>.”</w:t>
       </w:r>
     </w:p>
+    <w:p/>
+    <w:p>
+      <w:r>
+        <w:t xml:space="preserve">“As </w:t>
+      </w:r>
+      <w:r>
+        <w:t xml:space="preserve">the </w:t>
+      </w:r>
+      <w:r>
+        <w:t>Dean, I want to be able to suspend students who have cheated so that they will not want to cheat again.”</w:t>
+      </w:r>
+    </w:p>
+    <w:p/>
+    <w:p>
+      <w:pPr>
+        <w:rPr>
+          <w:b/>
+          <w:bCs/>
+          <w:sz w:val="36"/>
+          <w:szCs w:val="36"/>
+        </w:rPr>
+      </w:pPr>
+      <w:r>
+        <w:rPr>
+          <w:b/>
+          <w:bCs/>
+          <w:sz w:val="36"/>
+          <w:szCs w:val="36"/>
+        </w:rPr>
+        <w:t>Use Cases</w:t>
+      </w:r>
+    </w:p>
+    <w:tbl>
+      <w:tblPr>
+        <w:tblStyle w:val="TableGrid"/>
+        <w:tblW w:w="0" w:type="auto"/>
+        <w:tblLook w:val="04A0" w:firstRow="1" w:lastRow="0" w:firstColumn="1" w:lastColumn="0" w:noHBand="0" w:noVBand="1"/>
+      </w:tblPr>
+      <w:tblGrid>
+        <w:gridCol w:w="9350"/>
+      </w:tblGrid>
+      <w:tr>
+        <w:tc>
+          <w:tcPr>
+            <w:tcW w:w="9350" w:type="dxa"/>
+          </w:tcPr>
+          <w:p>
+            <w:r>
+              <w:t xml:space="preserve">Use case: </w:t>
+            </w:r>
+            <w:r>
+              <w:rPr>
+                <w:b/>
+                <w:bCs/>
+              </w:rPr>
+              <w:t>Login</w:t>
+            </w:r>
+          </w:p>
+          <w:p>
+            <w:pPr>
+              <w:pStyle w:val="ListParagraph"/>
+              <w:numPr>
+                <w:ilvl w:val="0"/>
+                <w:numId w:val="1"/>
+              </w:numPr>
+            </w:pPr>
+            <w:r>
+              <w:t xml:space="preserve">Ask user for username/password </w:t>
+            </w:r>
+          </w:p>
+          <w:p>
+            <w:pPr>
+              <w:pStyle w:val="ListParagraph"/>
+              <w:numPr>
+                <w:ilvl w:val="0"/>
+                <w:numId w:val="1"/>
+              </w:numPr>
+            </w:pPr>
+            <w:r>
+              <w:t>User enters their username and password</w:t>
+            </w:r>
+          </w:p>
+          <w:p>
+            <w:pPr>
+              <w:pStyle w:val="ListParagraph"/>
+              <w:numPr>
+                <w:ilvl w:val="0"/>
+                <w:numId w:val="1"/>
+              </w:numPr>
+            </w:pPr>
+            <w:r>
+              <w:t>User presses “Login” button</w:t>
+            </w:r>
+          </w:p>
+          <w:p>
+            <w:pPr>
+              <w:pStyle w:val="ListParagraph"/>
+              <w:numPr>
+                <w:ilvl w:val="0"/>
+                <w:numId w:val="1"/>
+              </w:numPr>
+            </w:pPr>
+            <w:r>
+              <w:t>System checks database for username</w:t>
+            </w:r>
+          </w:p>
+          <w:p>
+            <w:pPr>
+              <w:pStyle w:val="ListParagraph"/>
+              <w:numPr>
+                <w:ilvl w:val="0"/>
+                <w:numId w:val="1"/>
+              </w:numPr>
+            </w:pPr>
+            <w:r>
+              <w:t xml:space="preserve">System compares the entered password with the one in the database, </w:t>
+            </w:r>
+          </w:p>
+          <w:p>
+            <w:pPr>
+              <w:pStyle w:val="ListParagraph"/>
+              <w:numPr>
+                <w:ilvl w:val="0"/>
+                <w:numId w:val="1"/>
+              </w:numPr>
+            </w:pPr>
+            <w:r>
+              <w:t>User granted access</w:t>
+            </w:r>
+          </w:p>
+          <w:p/>
+        </w:tc>
+      </w:tr>
+    </w:tbl>
+    <w:p/>
+    <w:p/>
+    <w:p/>
     <w:p/>
     <w:p/>
     <w:tbl>
@@ -73,6 +259,32 @@
                 <w:b/>
                 <w:bCs/>
               </w:rPr>
+              <w:t>Rank</w:t>
+            </w:r>
+            <w:r>
+              <w:rPr>
+                <w:b/>
+                <w:bCs/>
+              </w:rPr>
+              <w:t xml:space="preserve"> disciplines</w:t>
+            </w:r>
+          </w:p>
+          <w:p>
+            <w:pPr>
+              <w:pStyle w:val="ListParagraph"/>
+              <w:numPr>
+                <w:ilvl w:val="0"/>
+                <w:numId w:val="2"/>
+              </w:numPr>
+            </w:pPr>
+            <w:r>
+              <w:t xml:space="preserve">Include </w:t>
+            </w:r>
+            <w:r>
+              <w:rPr>
+                <w:b/>
+                <w:bCs/>
+              </w:rPr>
               <w:t>Login</w:t>
             </w:r>
           </w:p>
@@ -81,154 +293,102 @@
               <w:pStyle w:val="ListParagraph"/>
               <w:numPr>
                 <w:ilvl w:val="0"/>
-                <w:numId w:val="1"/>
-              </w:numPr>
-            </w:pPr>
-            <w:r>
-              <w:t xml:space="preserve">Ask user for username/password </w:t>
-            </w:r>
-          </w:p>
-          <w:p>
-            <w:pPr>
-              <w:pStyle w:val="ListParagraph"/>
-              <w:numPr>
-                <w:ilvl w:val="1"/>
-                <w:numId w:val="1"/>
-              </w:numPr>
-            </w:pPr>
-            <w:r>
-              <w:t xml:space="preserve">Extend use case: </w:t>
-            </w:r>
-            <w:r>
-              <w:rPr>
-                <w:b/>
-                <w:bCs/>
-              </w:rPr>
-              <w:t xml:space="preserve">Register </w:t>
-            </w:r>
-            <w:r>
-              <w:rPr>
-                <w:b/>
-                <w:bCs/>
-              </w:rPr>
-              <w:t>u</w:t>
-            </w:r>
-            <w:r>
-              <w:rPr>
-                <w:b/>
-                <w:bCs/>
-              </w:rPr>
-              <w:t>ser</w:t>
-            </w:r>
-          </w:p>
-          <w:p>
-            <w:pPr>
-              <w:pStyle w:val="ListParagraph"/>
-              <w:numPr>
-                <w:ilvl w:val="0"/>
-                <w:numId w:val="1"/>
-              </w:numPr>
-            </w:pPr>
-            <w:r>
-              <w:t>User enters their username</w:t>
-            </w:r>
-            <w:r>
-              <w:t xml:space="preserve"> and password</w:t>
-            </w:r>
-          </w:p>
-          <w:p>
-            <w:pPr>
-              <w:pStyle w:val="ListParagraph"/>
-              <w:numPr>
-                <w:ilvl w:val="0"/>
-                <w:numId w:val="1"/>
-              </w:numPr>
-            </w:pPr>
-            <w:r>
-              <w:t>User presses “Login” button</w:t>
-            </w:r>
-          </w:p>
-          <w:p>
-            <w:pPr>
-              <w:pStyle w:val="ListParagraph"/>
-              <w:numPr>
-                <w:ilvl w:val="0"/>
-                <w:numId w:val="1"/>
-              </w:numPr>
-            </w:pPr>
-            <w:r>
-              <w:t>System checks database for username</w:t>
-            </w:r>
-          </w:p>
-          <w:p>
-            <w:pPr>
-              <w:pStyle w:val="ListParagraph"/>
-              <w:numPr>
-                <w:ilvl w:val="0"/>
-                <w:numId w:val="1"/>
-              </w:numPr>
-            </w:pPr>
-            <w:r>
-              <w:t>If username not found &lt;&lt;Scenario 1&gt;&gt;</w:t>
-            </w:r>
-          </w:p>
-          <w:p>
-            <w:pPr>
-              <w:pStyle w:val="ListParagraph"/>
-              <w:numPr>
-                <w:ilvl w:val="0"/>
-                <w:numId w:val="1"/>
-              </w:numPr>
-            </w:pPr>
-            <w:r>
-              <w:t>S</w:t>
-            </w:r>
-            <w:r>
-              <w:t xml:space="preserve">ystem compares the entered password with the one in the database, </w:t>
-            </w:r>
-          </w:p>
-          <w:p>
-            <w:pPr>
-              <w:pStyle w:val="ListParagraph"/>
-              <w:numPr>
-                <w:ilvl w:val="0"/>
-                <w:numId w:val="1"/>
-              </w:numPr>
-            </w:pPr>
-            <w:r>
-              <w:t>If password incorrect &lt;&lt;Scenario 2&gt;&gt;</w:t>
-            </w:r>
-          </w:p>
-          <w:p>
-            <w:pPr>
-              <w:pStyle w:val="ListParagraph"/>
-              <w:numPr>
-                <w:ilvl w:val="0"/>
-                <w:numId w:val="1"/>
-              </w:numPr>
-            </w:pPr>
-            <w:r>
-              <w:t>User granted access</w:t>
-            </w:r>
-          </w:p>
-          <w:p/>
-          <w:p>
-            <w:r>
-              <w:t>Scenario 1: System display “username not found” message</w:t>
-            </w:r>
-          </w:p>
-          <w:p>
-            <w:r>
-              <w:t xml:space="preserve">Scenario 2: </w:t>
-            </w:r>
-            <w:r>
-              <w:t>System display “</w:t>
-            </w:r>
-            <w:r>
-              <w:t>incorrect password</w:t>
-            </w:r>
-            <w:r>
-              <w:t>” message</w:t>
+                <w:numId w:val="2"/>
+              </w:numPr>
+            </w:pPr>
+            <w:r>
+              <w:t>If user is not a student who is eligible to r</w:t>
+            </w:r>
+            <w:r>
+              <w:t xml:space="preserve">ank disciplines </w:t>
+            </w:r>
+            <w:r>
+              <w:t>&lt;&lt;Scenario 1&gt;&gt;</w:t>
+            </w:r>
+          </w:p>
+          <w:p>
+            <w:pPr>
+              <w:pStyle w:val="ListParagraph"/>
+              <w:numPr>
+                <w:ilvl w:val="0"/>
+                <w:numId w:val="2"/>
+              </w:numPr>
+            </w:pPr>
+            <w:r>
+              <w:t>Student clicks “</w:t>
+            </w:r>
+            <w:r>
+              <w:t>Rank disciplines</w:t>
+            </w:r>
+            <w:r>
+              <w:t>” button</w:t>
+            </w:r>
+          </w:p>
+          <w:p>
+            <w:pPr>
+              <w:pStyle w:val="ListParagraph"/>
+              <w:numPr>
+                <w:ilvl w:val="0"/>
+                <w:numId w:val="2"/>
+              </w:numPr>
+            </w:pPr>
+            <w:r>
+              <w:t>System shows student a list of all available engineering disciplines, with a description of each</w:t>
+            </w:r>
+          </w:p>
+          <w:p>
+            <w:pPr>
+              <w:pStyle w:val="ListParagraph"/>
+              <w:numPr>
+                <w:ilvl w:val="0"/>
+                <w:numId w:val="2"/>
+              </w:numPr>
+            </w:pPr>
+            <w:r>
+              <w:t>Student uses drop down boxes to rank each discipline from first choice to last choice</w:t>
+            </w:r>
+          </w:p>
+          <w:p>
+            <w:pPr>
+              <w:pStyle w:val="ListParagraph"/>
+              <w:numPr>
+                <w:ilvl w:val="0"/>
+                <w:numId w:val="2"/>
+              </w:numPr>
+            </w:pPr>
+            <w:r>
+              <w:t>Student clicks “submit rankings” button</w:t>
+            </w:r>
+          </w:p>
+          <w:p>
+            <w:pPr>
+              <w:pStyle w:val="ListParagraph"/>
+              <w:numPr>
+                <w:ilvl w:val="0"/>
+                <w:numId w:val="2"/>
+              </w:numPr>
+            </w:pPr>
+            <w:r>
+              <w:t xml:space="preserve">System stores user’s program rankings in </w:t>
+            </w:r>
+            <w:r>
+              <w:t>user’s profile</w:t>
+            </w:r>
+          </w:p>
+          <w:p>
+            <w:pPr>
+              <w:pStyle w:val="ListParagraph"/>
+            </w:pPr>
+          </w:p>
+          <w:p>
+            <w:r>
+              <w:t xml:space="preserve">Scenario 1: System hides “View </w:t>
+            </w:r>
+            <w:r>
+              <w:t>rank disciplines</w:t>
+            </w:r>
+            <w:r>
+              <w:t xml:space="preserve"> button”</w:t>
             </w:r>
           </w:p>
         </w:tc>
@@ -259,151 +419,15 @@
                 <w:b/>
                 <w:bCs/>
               </w:rPr>
-              <w:t>Register user</w:t>
-            </w:r>
-          </w:p>
-          <w:p>
-            <w:pPr>
-              <w:pStyle w:val="ListParagraph"/>
-              <w:numPr>
-                <w:ilvl w:val="0"/>
-                <w:numId w:val="3"/>
-              </w:numPr>
-            </w:pPr>
-            <w:r>
-              <w:t>User clicks “Register” button</w:t>
-            </w:r>
-          </w:p>
-          <w:p>
-            <w:pPr>
-              <w:pStyle w:val="ListParagraph"/>
-              <w:numPr>
-                <w:ilvl w:val="0"/>
-                <w:numId w:val="3"/>
-              </w:numPr>
-            </w:pPr>
-            <w:r>
-              <w:t>User prompted for email address, new password, and UBC student/employee ID</w:t>
-            </w:r>
-          </w:p>
-          <w:p>
-            <w:pPr>
-              <w:pStyle w:val="ListParagraph"/>
-              <w:numPr>
-                <w:ilvl w:val="0"/>
-                <w:numId w:val="3"/>
-              </w:numPr>
-            </w:pPr>
-            <w:r>
-              <w:t>User clicks “Submit” button</w:t>
-            </w:r>
-          </w:p>
-          <w:p>
-            <w:pPr>
-              <w:pStyle w:val="ListParagraph"/>
-              <w:numPr>
-                <w:ilvl w:val="0"/>
-                <w:numId w:val="3"/>
-              </w:numPr>
-            </w:pPr>
-            <w:r>
-              <w:t xml:space="preserve">System requests verification of UBC student/employee ID from </w:t>
-            </w:r>
-            <w:r>
-              <w:rPr>
-                <w:i/>
-                <w:iCs/>
-              </w:rPr>
-              <w:t>UBC Information Database</w:t>
-            </w:r>
-          </w:p>
-          <w:p>
-            <w:pPr>
-              <w:pStyle w:val="ListParagraph"/>
-              <w:numPr>
-                <w:ilvl w:val="0"/>
-                <w:numId w:val="3"/>
-              </w:numPr>
-            </w:pPr>
-            <w:r>
-              <w:t xml:space="preserve">If </w:t>
-            </w:r>
-            <w:r>
-              <w:rPr>
-                <w:i/>
-                <w:iCs/>
-              </w:rPr>
-              <w:t>UBC Information Database</w:t>
-            </w:r>
-            <w:r>
-              <w:rPr>
-                <w:i/>
-                <w:iCs/>
-              </w:rPr>
-              <w:t xml:space="preserve"> </w:t>
-            </w:r>
-            <w:r>
-              <w:t>does not have the entered ID &lt;&lt;Scenario 1&gt;&gt;</w:t>
-            </w:r>
-          </w:p>
-          <w:p>
-            <w:pPr>
-              <w:pStyle w:val="ListParagraph"/>
-              <w:numPr>
-                <w:ilvl w:val="0"/>
-                <w:numId w:val="3"/>
-              </w:numPr>
-            </w:pPr>
-            <w:r>
-              <w:t>A</w:t>
-            </w:r>
-            <w:r>
-              <w:t>ccount is created and user is returned to login screen</w:t>
-            </w:r>
-          </w:p>
-          <w:p/>
-          <w:p>
-            <w:r>
-              <w:t>Scenario 1: System display “student/employee ID not found” message</w:t>
-            </w:r>
-          </w:p>
-        </w:tc>
-      </w:tr>
-    </w:tbl>
-    <w:p/>
-    <w:p/>
-    <w:tbl>
-      <w:tblPr>
-        <w:tblStyle w:val="TableGrid"/>
-        <w:tblW w:w="0" w:type="auto"/>
-        <w:tblLook w:val="04A0" w:firstRow="1" w:lastRow="0" w:firstColumn="1" w:lastColumn="0" w:noHBand="0" w:noVBand="1"/>
-      </w:tblPr>
-      <w:tblGrid>
-        <w:gridCol w:w="9350"/>
-      </w:tblGrid>
-      <w:tr>
-        <w:tc>
-          <w:tcPr>
-            <w:tcW w:w="9350" w:type="dxa"/>
-          </w:tcPr>
-          <w:p>
-            <w:r>
-              <w:t xml:space="preserve">Use case: </w:t>
-            </w:r>
-            <w:r>
-              <w:rPr>
-                <w:b/>
-                <w:bCs/>
-              </w:rPr>
-              <w:t>View disciplines</w:t>
-            </w:r>
-          </w:p>
-          <w:p>
-            <w:pPr>
-              <w:pStyle w:val="ListParagraph"/>
-              <w:numPr>
-                <w:ilvl w:val="0"/>
-                <w:numId w:val="2"/>
+              <w:t>View courses</w:t>
+            </w:r>
+          </w:p>
+          <w:p>
+            <w:pPr>
+              <w:pStyle w:val="ListParagraph"/>
+              <w:numPr>
+                <w:ilvl w:val="0"/>
+                <w:numId w:val="7"/>
               </w:numPr>
             </w:pPr>
             <w:r>
@@ -422,242 +446,11 @@
               <w:pStyle w:val="ListParagraph"/>
               <w:numPr>
                 <w:ilvl w:val="0"/>
-                <w:numId w:val="2"/>
-              </w:numPr>
-            </w:pPr>
-            <w:r>
-              <w:t>System checks user’s program and year level</w:t>
-            </w:r>
-          </w:p>
-          <w:p>
-            <w:pPr>
-              <w:pStyle w:val="ListParagraph"/>
-              <w:numPr>
-                <w:ilvl w:val="0"/>
-                <w:numId w:val="2"/>
-              </w:numPr>
-            </w:pPr>
-            <w:r>
-              <w:t>If user is not in first year engineering &lt;&lt;Scenario 1&gt;&gt;</w:t>
-            </w:r>
-          </w:p>
-          <w:p>
-            <w:pPr>
-              <w:pStyle w:val="ListParagraph"/>
-              <w:numPr>
-                <w:ilvl w:val="0"/>
-                <w:numId w:val="2"/>
-              </w:numPr>
-            </w:pPr>
-            <w:r>
-              <w:t>Student clicks “View Disciplines” button</w:t>
-            </w:r>
-          </w:p>
-          <w:p>
-            <w:pPr>
-              <w:pStyle w:val="ListParagraph"/>
-              <w:numPr>
-                <w:ilvl w:val="0"/>
-                <w:numId w:val="2"/>
-              </w:numPr>
-            </w:pPr>
-            <w:r>
-              <w:t>System shows student a list of all available engineering disciplines, with a description of each</w:t>
-            </w:r>
-          </w:p>
-          <w:p/>
-          <w:p>
-            <w:r>
-              <w:t>Scenario 1: System hides “View disciplines” button</w:t>
-            </w:r>
-          </w:p>
-        </w:tc>
-      </w:tr>
-    </w:tbl>
-    <w:p/>
-    <w:tbl>
-      <w:tblPr>
-        <w:tblStyle w:val="TableGrid"/>
-        <w:tblW w:w="0" w:type="auto"/>
-        <w:tblLook w:val="04A0" w:firstRow="1" w:lastRow="0" w:firstColumn="1" w:lastColumn="0" w:noHBand="0" w:noVBand="1"/>
-      </w:tblPr>
-      <w:tblGrid>
-        <w:gridCol w:w="9350"/>
-      </w:tblGrid>
-      <w:tr>
-        <w:tc>
-          <w:tcPr>
-            <w:tcW w:w="9350" w:type="dxa"/>
-          </w:tcPr>
-          <w:p>
-            <w:r>
-              <w:t xml:space="preserve">Use case: </w:t>
-            </w:r>
-            <w:r>
-              <w:rPr>
-                <w:b/>
-                <w:bCs/>
-              </w:rPr>
-              <w:t>Rank</w:t>
-            </w:r>
-            <w:r>
-              <w:rPr>
-                <w:b/>
-                <w:bCs/>
-              </w:rPr>
-              <w:t xml:space="preserve"> disciplines</w:t>
-            </w:r>
-          </w:p>
-          <w:p>
-            <w:pPr>
-              <w:pStyle w:val="ListParagraph"/>
-              <w:numPr>
-                <w:ilvl w:val="0"/>
-                <w:numId w:val="2"/>
-              </w:numPr>
-            </w:pPr>
-            <w:r>
-              <w:t xml:space="preserve">Include </w:t>
-            </w:r>
-            <w:r>
-              <w:rPr>
-                <w:b/>
-                <w:bCs/>
-              </w:rPr>
-              <w:t>View Disciplines</w:t>
-            </w:r>
-          </w:p>
-          <w:p>
-            <w:pPr>
-              <w:pStyle w:val="ListParagraph"/>
-              <w:numPr>
-                <w:ilvl w:val="0"/>
-                <w:numId w:val="2"/>
-              </w:numPr>
-            </w:pPr>
-            <w:r>
-              <w:t>If student does not have academic standing to continue to second year &lt;&lt;Scenario 1&gt;&gt;</w:t>
-            </w:r>
-          </w:p>
-          <w:p>
-            <w:pPr>
-              <w:pStyle w:val="ListParagraph"/>
-              <w:numPr>
-                <w:ilvl w:val="0"/>
-                <w:numId w:val="2"/>
-              </w:numPr>
-            </w:pPr>
-            <w:r>
-              <w:t>If student has already submitted their rankings &lt;&lt;Scenario 2&gt;&gt;</w:t>
-            </w:r>
-          </w:p>
-          <w:p>
-            <w:pPr>
-              <w:pStyle w:val="ListParagraph"/>
-              <w:numPr>
-                <w:ilvl w:val="0"/>
-                <w:numId w:val="2"/>
-              </w:numPr>
-            </w:pPr>
-            <w:r>
-              <w:t>Student clicks “Rank disciplines” button</w:t>
-            </w:r>
-          </w:p>
-          <w:p>
-            <w:pPr>
-              <w:pStyle w:val="ListParagraph"/>
-              <w:numPr>
-                <w:ilvl w:val="0"/>
-                <w:numId w:val="2"/>
-              </w:numPr>
-            </w:pPr>
-            <w:r>
-              <w:t>Student uses drop down boxes to rank each discipline from first choice to last choice</w:t>
-            </w:r>
-          </w:p>
-          <w:p>
-            <w:pPr>
-              <w:pStyle w:val="ListParagraph"/>
-              <w:numPr>
-                <w:ilvl w:val="0"/>
-                <w:numId w:val="2"/>
-              </w:numPr>
-            </w:pPr>
-            <w:r>
-              <w:t>Student clicks “submit rankings” button</w:t>
-            </w:r>
-          </w:p>
-          <w:p>
-            <w:pPr>
-              <w:pStyle w:val="ListParagraph"/>
-              <w:numPr>
-                <w:ilvl w:val="0"/>
-                <w:numId w:val="2"/>
-              </w:numPr>
-            </w:pPr>
-            <w:r>
-              <w:t>System stores user’s program rankings in a database</w:t>
-            </w:r>
-          </w:p>
-          <w:p/>
-          <w:p>
-            <w:r>
-              <w:t>Scenario 1: System hides “Rank disciplines” button</w:t>
-            </w:r>
-          </w:p>
-          <w:p>
-            <w:r>
-              <w:t>Scenario 2: System displays “Rankings submitted” message</w:t>
-            </w:r>
-          </w:p>
-        </w:tc>
-      </w:tr>
-    </w:tbl>
-    <w:p/>
-    <w:p/>
-    <w:tbl>
-      <w:tblPr>
-        <w:tblStyle w:val="TableGrid"/>
-        <w:tblW w:w="0" w:type="auto"/>
-        <w:tblLook w:val="04A0" w:firstRow="1" w:lastRow="0" w:firstColumn="1" w:lastColumn="0" w:noHBand="0" w:noVBand="1"/>
-      </w:tblPr>
-      <w:tblGrid>
-        <w:gridCol w:w="9350"/>
-      </w:tblGrid>
-      <w:tr>
-        <w:tc>
-          <w:tcPr>
-            <w:tcW w:w="9350" w:type="dxa"/>
-          </w:tcPr>
-          <w:p>
-            <w:r>
-              <w:t xml:space="preserve">Use case: </w:t>
-            </w:r>
-            <w:r>
-              <w:rPr>
-                <w:b/>
-                <w:bCs/>
-              </w:rPr>
-              <w:t>View courses</w:t>
-            </w:r>
-          </w:p>
-          <w:p>
-            <w:pPr>
-              <w:pStyle w:val="ListParagraph"/>
-              <w:numPr>
-                <w:ilvl w:val="0"/>
                 <w:numId w:val="7"/>
               </w:numPr>
             </w:pPr>
             <w:r>
-              <w:t xml:space="preserve">Include </w:t>
-            </w:r>
-            <w:r>
-              <w:rPr>
-                <w:b/>
-                <w:bCs/>
-              </w:rPr>
-              <w:t>Login</w:t>
+              <w:t>If user is not a student who is eligible to register for courses &lt;&lt;Scenario 1&gt;&gt;</w:t>
             </w:r>
           </w:p>
           <w:p>
@@ -669,7 +462,10 @@
               </w:numPr>
             </w:pPr>
             <w:r>
-              <w:t>If user is not a student who is eligible to register for courses &lt;&lt;Scenario 1&gt;&gt;</w:t>
+              <w:t>Student</w:t>
+            </w:r>
+            <w:r>
+              <w:t xml:space="preserve"> clicks “View courses” button</w:t>
             </w:r>
           </w:p>
           <w:p>
@@ -681,22 +477,7 @@
               </w:numPr>
             </w:pPr>
             <w:r>
-              <w:t>User clicks “View courses” button</w:t>
-            </w:r>
-          </w:p>
-          <w:p>
-            <w:pPr>
-              <w:pStyle w:val="ListParagraph"/>
-              <w:numPr>
-                <w:ilvl w:val="0"/>
-                <w:numId w:val="7"/>
-              </w:numPr>
-            </w:pPr>
-            <w:r>
-              <w:t>System shows student a list of available courses at UBC</w:t>
-            </w:r>
-            <w:r>
-              <w:t xml:space="preserve"> with description of each</w:t>
+              <w:t>System shows student a list of available courses at UBC with description of each</w:t>
             </w:r>
           </w:p>
           <w:p/>
@@ -778,7 +559,7 @@
               </w:numPr>
             </w:pPr>
             <w:r>
-              <w:t>User</w:t>
+              <w:t>Student</w:t>
             </w:r>
             <w:r>
               <w:t xml:space="preserve"> clicks on course they wish to register in</w:t>
@@ -793,16 +574,40 @@
               </w:numPr>
             </w:pPr>
             <w:r>
+              <w:t>System gets course’s info and displays it to student</w:t>
+            </w:r>
+          </w:p>
+          <w:p>
+            <w:pPr>
+              <w:pStyle w:val="ListParagraph"/>
+              <w:numPr>
+                <w:ilvl w:val="0"/>
+                <w:numId w:val="8"/>
+              </w:numPr>
+            </w:pPr>
+            <w:r>
+              <w:t>Student clicks “Register course”</w:t>
+            </w:r>
+          </w:p>
+          <w:p>
+            <w:pPr>
+              <w:pStyle w:val="ListParagraph"/>
+              <w:numPr>
+                <w:ilvl w:val="0"/>
+                <w:numId w:val="8"/>
+              </w:numPr>
+            </w:pPr>
+            <w:r>
               <w:t xml:space="preserve">If </w:t>
             </w:r>
             <w:r>
-              <w:t>user’s program, prerequisites, and academic standing</w:t>
-            </w:r>
-            <w:r>
-              <w:t xml:space="preserve"> do not</w:t>
-            </w:r>
-            <w:r>
-              <w:t xml:space="preserve"> make them eligible for the course</w:t>
+              <w:t>student’s year level</w:t>
+            </w:r>
+            <w:r>
+              <w:t xml:space="preserve"> and academic standing do not make them eligible for the course</w:t>
+            </w:r>
+            <w:r>
+              <w:t>, or if the course is full</w:t>
             </w:r>
             <w:r>
               <w:t xml:space="preserve"> &lt;&lt;Scenario 1&gt;&gt;</w:t>
@@ -817,7 +622,7 @@
               </w:numPr>
             </w:pPr>
             <w:r>
-              <w:t>If registration period for selected course is not open &lt;&lt;Scenario 2&gt;&gt;</w:t>
+              <w:t>System adds student to course and updates database</w:t>
             </w:r>
           </w:p>
           <w:p>
@@ -829,239 +634,19 @@
               </w:numPr>
             </w:pPr>
             <w:r>
-              <w:t>Student clicks “Register course”</w:t>
-            </w:r>
-          </w:p>
-          <w:p>
-            <w:pPr>
-              <w:pStyle w:val="ListParagraph"/>
-              <w:numPr>
-                <w:ilvl w:val="0"/>
-                <w:numId w:val="8"/>
-              </w:numPr>
-            </w:pPr>
-            <w:r>
-              <w:t>System adds student to course and updates database</w:t>
+              <w:t>System displays success message</w:t>
             </w:r>
           </w:p>
           <w:p/>
           <w:p>
             <w:r>
-              <w:lastRenderedPageBreak/>
               <w:t>Scenario 1</w:t>
             </w:r>
             <w:r>
-              <w:t>: System tells student why they are ineligible to register this course and hides “Register course” button</w:t>
-            </w:r>
-          </w:p>
-          <w:p>
-            <w:r>
-              <w:t xml:space="preserve">Scenario 2: System displays “Registration period closed” message and </w:t>
-            </w:r>
-            <w:proofErr w:type="gramStart"/>
-            <w:r>
-              <w:t>hides  “</w:t>
-            </w:r>
-            <w:proofErr w:type="gramEnd"/>
-            <w:r>
-              <w:t>Register course” button</w:t>
-            </w:r>
-          </w:p>
-        </w:tc>
-      </w:tr>
-    </w:tbl>
-    <w:p/>
-    <w:tbl>
-      <w:tblPr>
-        <w:tblStyle w:val="TableGrid"/>
-        <w:tblW w:w="0" w:type="auto"/>
-        <w:tblLook w:val="04A0" w:firstRow="1" w:lastRow="0" w:firstColumn="1" w:lastColumn="0" w:noHBand="0" w:noVBand="1"/>
-      </w:tblPr>
-      <w:tblGrid>
-        <w:gridCol w:w="9350"/>
-      </w:tblGrid>
-      <w:tr>
-        <w:tc>
-          <w:tcPr>
-            <w:tcW w:w="9350" w:type="dxa"/>
-          </w:tcPr>
-          <w:p>
-            <w:r>
-              <w:t xml:space="preserve">Use case: </w:t>
-            </w:r>
-            <w:r>
-              <w:rPr>
-                <w:b/>
-                <w:bCs/>
-              </w:rPr>
-              <w:t>View financial summary</w:t>
-            </w:r>
-          </w:p>
-          <w:p>
-            <w:pPr>
-              <w:pStyle w:val="ListParagraph"/>
-              <w:numPr>
-                <w:ilvl w:val="0"/>
-                <w:numId w:val="9"/>
-              </w:numPr>
-            </w:pPr>
-            <w:r>
-              <w:t xml:space="preserve">Include </w:t>
-            </w:r>
-            <w:r>
-              <w:rPr>
-                <w:b/>
-                <w:bCs/>
-              </w:rPr>
-              <w:t>Login</w:t>
-            </w:r>
-          </w:p>
-          <w:p>
-            <w:pPr>
-              <w:pStyle w:val="ListParagraph"/>
-              <w:numPr>
-                <w:ilvl w:val="0"/>
-                <w:numId w:val="9"/>
-              </w:numPr>
-            </w:pPr>
-            <w:r>
-              <w:t>User clicks “Financial summary” button</w:t>
-            </w:r>
-          </w:p>
-          <w:p>
-            <w:pPr>
-              <w:pStyle w:val="ListParagraph"/>
-              <w:numPr>
-                <w:ilvl w:val="0"/>
-                <w:numId w:val="9"/>
-              </w:numPr>
-            </w:pPr>
-            <w:r>
-              <w:t>System displays user’s outstanding dues</w:t>
-            </w:r>
-            <w:r>
-              <w:t xml:space="preserve"> and payment history</w:t>
-            </w:r>
-          </w:p>
-        </w:tc>
-      </w:tr>
-    </w:tbl>
-    <w:p/>
-    <w:tbl>
-      <w:tblPr>
-        <w:tblStyle w:val="TableGrid"/>
-        <w:tblW w:w="0" w:type="auto"/>
-        <w:tblLook w:val="04A0" w:firstRow="1" w:lastRow="0" w:firstColumn="1" w:lastColumn="0" w:noHBand="0" w:noVBand="1"/>
-      </w:tblPr>
-      <w:tblGrid>
-        <w:gridCol w:w="9350"/>
-      </w:tblGrid>
-      <w:tr>
-        <w:tc>
-          <w:tcPr>
-            <w:tcW w:w="9350" w:type="dxa"/>
-          </w:tcPr>
-          <w:p>
-            <w:r>
-              <w:t xml:space="preserve">Use case: </w:t>
-            </w:r>
-            <w:r>
-              <w:rPr>
-                <w:b/>
-                <w:bCs/>
-              </w:rPr>
-              <w:t>Pay tuition</w:t>
-            </w:r>
-          </w:p>
-          <w:p>
-            <w:pPr>
-              <w:pStyle w:val="ListParagraph"/>
-              <w:numPr>
-                <w:ilvl w:val="0"/>
-                <w:numId w:val="9"/>
-              </w:numPr>
-            </w:pPr>
-            <w:r>
-              <w:t xml:space="preserve">Include </w:t>
-            </w:r>
-            <w:r>
-              <w:rPr>
-                <w:b/>
-                <w:bCs/>
-              </w:rPr>
-              <w:t>View financial summary</w:t>
-            </w:r>
-          </w:p>
-          <w:p>
-            <w:pPr>
-              <w:pStyle w:val="ListParagraph"/>
-              <w:numPr>
-                <w:ilvl w:val="0"/>
-                <w:numId w:val="9"/>
-              </w:numPr>
-            </w:pPr>
-            <w:r>
-              <w:t>User clicks “Pay now” button</w:t>
-            </w:r>
-          </w:p>
-          <w:p>
-            <w:pPr>
-              <w:pStyle w:val="ListParagraph"/>
-              <w:numPr>
-                <w:ilvl w:val="0"/>
-                <w:numId w:val="9"/>
-              </w:numPr>
-            </w:pPr>
-            <w:r>
-              <w:t>System shows user payment page</w:t>
-            </w:r>
-          </w:p>
-          <w:p>
-            <w:pPr>
-              <w:pStyle w:val="ListParagraph"/>
-              <w:numPr>
-                <w:ilvl w:val="0"/>
-                <w:numId w:val="9"/>
-              </w:numPr>
-            </w:pPr>
-            <w:r>
-              <w:t>User inputs payment information</w:t>
-            </w:r>
-          </w:p>
-          <w:p>
-            <w:pPr>
-              <w:pStyle w:val="ListParagraph"/>
-              <w:numPr>
-                <w:ilvl w:val="0"/>
-                <w:numId w:val="9"/>
-              </w:numPr>
-            </w:pPr>
-            <w:r>
-              <w:t>If payment fails, &lt;&lt;Scenario 1&gt;&gt;</w:t>
-            </w:r>
-          </w:p>
-          <w:p>
-            <w:pPr>
-              <w:pStyle w:val="ListParagraph"/>
-              <w:numPr>
-                <w:ilvl w:val="0"/>
-                <w:numId w:val="9"/>
-              </w:numPr>
-            </w:pPr>
-            <w:r>
-              <w:t xml:space="preserve">System displays “payment successful” message and updates student’s outstanding dues </w:t>
-            </w:r>
-            <w:r>
-              <w:t xml:space="preserve">in database </w:t>
-            </w:r>
-            <w:r>
-              <w:t>to reflect payment</w:t>
-            </w:r>
-          </w:p>
-          <w:p/>
-          <w:p>
-            <w:r>
-              <w:t>Scenario 1: System notifies user that payment has failed and gives them the option to try again</w:t>
+              <w:t xml:space="preserve">: System tells student why they are ineligible to register this </w:t>
+            </w:r>
+            <w:r>
+              <w:t>course</w:t>
             </w:r>
           </w:p>
           <w:p/>
@@ -1084,169 +669,73 @@
             <w:tcW w:w="9350" w:type="dxa"/>
           </w:tcPr>
           <w:p>
-            <w:pPr>
-              <w:rPr>
-                <w:b/>
-                <w:bCs/>
-              </w:rPr>
-            </w:pPr>
-            <w:r>
-              <w:t xml:space="preserve">Use Case: </w:t>
-            </w:r>
-            <w:r>
-              <w:rPr>
-                <w:b/>
-                <w:bCs/>
-              </w:rPr>
-              <w:t xml:space="preserve">View list of </w:t>
-            </w:r>
-            <w:r>
-              <w:rPr>
-                <w:b/>
-                <w:bCs/>
-              </w:rPr>
-              <w:t xml:space="preserve">first year </w:t>
-            </w:r>
-            <w:r>
-              <w:rPr>
-                <w:b/>
-                <w:bCs/>
-              </w:rPr>
-              <w:t>students</w:t>
-            </w:r>
-          </w:p>
-          <w:p>
-            <w:pPr>
-              <w:pStyle w:val="ListParagraph"/>
-              <w:numPr>
-                <w:ilvl w:val="0"/>
-                <w:numId w:val="4"/>
-              </w:numPr>
-              <w:rPr>
-                <w:b/>
-                <w:bCs/>
-              </w:rPr>
-            </w:pPr>
-            <w:r>
-              <w:t>Include</w:t>
-            </w:r>
-            <w:r>
-              <w:rPr>
-                <w:b/>
-                <w:bCs/>
-              </w:rPr>
-              <w:t xml:space="preserve"> Login</w:t>
-            </w:r>
-          </w:p>
-          <w:p>
-            <w:pPr>
-              <w:pStyle w:val="ListParagraph"/>
-              <w:numPr>
-                <w:ilvl w:val="0"/>
-                <w:numId w:val="4"/>
-              </w:numPr>
-              <w:rPr>
-                <w:b/>
-                <w:bCs/>
-              </w:rPr>
-            </w:pPr>
-            <w:r>
-              <w:t>If user is not Engineering program coordinator &lt;&lt;Scenario 1&gt;&gt;</w:t>
-            </w:r>
-          </w:p>
-          <w:p>
-            <w:pPr>
-              <w:pStyle w:val="ListParagraph"/>
-              <w:numPr>
-                <w:ilvl w:val="0"/>
-                <w:numId w:val="4"/>
-              </w:numPr>
-              <w:rPr>
-                <w:b/>
-                <w:bCs/>
-              </w:rPr>
-            </w:pPr>
-            <w:r>
-              <w:t>User clicks “View list of first year students” button</w:t>
-            </w:r>
-          </w:p>
-          <w:p>
-            <w:pPr>
-              <w:pStyle w:val="ListParagraph"/>
-              <w:numPr>
-                <w:ilvl w:val="0"/>
-                <w:numId w:val="4"/>
-              </w:numPr>
-              <w:rPr>
-                <w:b/>
-                <w:bCs/>
-              </w:rPr>
-            </w:pPr>
-            <w:r>
-              <w:t>System displays a list of the names, student IDs, and academic standing of every</w:t>
-            </w:r>
-            <w:r>
-              <w:t xml:space="preserve"> </w:t>
-            </w:r>
-            <w:proofErr w:type="gramStart"/>
-            <w:r>
-              <w:t>first year</w:t>
-            </w:r>
-            <w:proofErr w:type="gramEnd"/>
-            <w:r>
-              <w:t xml:space="preserve"> student in engineering</w:t>
-            </w:r>
-          </w:p>
-          <w:p>
-            <w:pPr>
-              <w:pStyle w:val="ListParagraph"/>
-              <w:numPr>
-                <w:ilvl w:val="1"/>
-                <w:numId w:val="4"/>
-              </w:numPr>
-              <w:rPr>
-                <w:b/>
-                <w:bCs/>
-              </w:rPr>
-            </w:pPr>
-            <w:r>
-              <w:t xml:space="preserve">Extend use case: </w:t>
-            </w:r>
-            <w:r>
-              <w:rPr>
-                <w:b/>
-                <w:bCs/>
-              </w:rPr>
-              <w:t>View list of students ranked by grades</w:t>
-            </w:r>
-          </w:p>
-          <w:p>
-            <w:pPr>
-              <w:pStyle w:val="ListParagraph"/>
-              <w:numPr>
-                <w:ilvl w:val="1"/>
-                <w:numId w:val="4"/>
-              </w:numPr>
-              <w:rPr>
-                <w:b/>
-                <w:bCs/>
-              </w:rPr>
-            </w:pPr>
-            <w:r>
-              <w:t xml:space="preserve">Extend use case: </w:t>
-            </w:r>
-            <w:r>
-              <w:rPr>
-                <w:b/>
-                <w:bCs/>
-              </w:rPr>
-              <w:t>View students’ ranked program choices</w:t>
-            </w:r>
-          </w:p>
-          <w:p>
-            <w:r>
-              <w:br/>
-              <w:t>Scenario 1: System hides “View list of first year students” button</w:t>
+            <w:r>
+              <w:t xml:space="preserve">Use case: </w:t>
+            </w:r>
+            <w:r>
+              <w:rPr>
+                <w:b/>
+                <w:bCs/>
+              </w:rPr>
+              <w:t>View financial summary</w:t>
+            </w:r>
+          </w:p>
+          <w:p>
+            <w:pPr>
+              <w:pStyle w:val="ListParagraph"/>
+              <w:numPr>
+                <w:ilvl w:val="0"/>
+                <w:numId w:val="9"/>
+              </w:numPr>
+            </w:pPr>
+            <w:r>
+              <w:t xml:space="preserve">Include </w:t>
+            </w:r>
+            <w:r>
+              <w:rPr>
+                <w:b/>
+                <w:bCs/>
+              </w:rPr>
+              <w:t>Login</w:t>
+            </w:r>
+          </w:p>
+          <w:p>
+            <w:pPr>
+              <w:pStyle w:val="ListParagraph"/>
+              <w:numPr>
+                <w:ilvl w:val="0"/>
+                <w:numId w:val="9"/>
+              </w:numPr>
+            </w:pPr>
+            <w:r>
+              <w:t>Student</w:t>
+            </w:r>
+            <w:r>
+              <w:t xml:space="preserve"> clicks “Financial summary” button</w:t>
+            </w:r>
+          </w:p>
+          <w:p>
+            <w:pPr>
+              <w:pStyle w:val="ListParagraph"/>
+              <w:numPr>
+                <w:ilvl w:val="0"/>
+                <w:numId w:val="9"/>
+              </w:numPr>
+            </w:pPr>
+            <w:r>
+              <w:t>System</w:t>
+            </w:r>
+            <w:r>
+              <w:t xml:space="preserve"> gets student’s financial info and</w:t>
+            </w:r>
+            <w:r>
+              <w:t xml:space="preserve"> displays </w:t>
+            </w:r>
+            <w:r>
+              <w:t>student’s</w:t>
+            </w:r>
+            <w:r>
+              <w:t xml:space="preserve"> outstanding dues</w:t>
             </w:r>
           </w:p>
         </w:tc>
@@ -1268,89 +757,97 @@
             <w:tcW w:w="9350" w:type="dxa"/>
           </w:tcPr>
           <w:p>
-            <w:pPr>
-              <w:rPr>
-                <w:b/>
-                <w:bCs/>
-              </w:rPr>
-            </w:pPr>
-            <w:r>
-              <w:t xml:space="preserve">Use Case: </w:t>
-            </w:r>
-            <w:r>
-              <w:rPr>
-                <w:b/>
-                <w:bCs/>
-              </w:rPr>
-              <w:t>View list of students</w:t>
-            </w:r>
-            <w:r>
-              <w:rPr>
-                <w:b/>
-                <w:bCs/>
-              </w:rPr>
-              <w:t xml:space="preserve"> ranked by grades</w:t>
-            </w:r>
-          </w:p>
-          <w:p>
-            <w:pPr>
-              <w:pStyle w:val="ListParagraph"/>
-              <w:numPr>
-                <w:ilvl w:val="0"/>
-                <w:numId w:val="4"/>
-              </w:numPr>
-              <w:rPr>
-                <w:b/>
-                <w:bCs/>
-              </w:rPr>
-            </w:pPr>
-            <w:r>
-              <w:t>System displays “Rank students by grades” button</w:t>
-            </w:r>
-          </w:p>
-          <w:p>
-            <w:pPr>
-              <w:pStyle w:val="ListParagraph"/>
-              <w:numPr>
-                <w:ilvl w:val="0"/>
-                <w:numId w:val="4"/>
-              </w:numPr>
-              <w:rPr>
-                <w:b/>
-                <w:bCs/>
-              </w:rPr>
-            </w:pPr>
-            <w:r>
-              <w:t>User clicks “Rank students by grades” button</w:t>
-            </w:r>
-          </w:p>
-          <w:p>
-            <w:pPr>
-              <w:pStyle w:val="ListParagraph"/>
-              <w:numPr>
-                <w:ilvl w:val="0"/>
-                <w:numId w:val="4"/>
-              </w:numPr>
-              <w:rPr>
-                <w:b/>
-                <w:bCs/>
-              </w:rPr>
-            </w:pPr>
-            <w:r>
-              <w:t xml:space="preserve">System shows user list of students ranked from highest to lowest GPA across all </w:t>
-            </w:r>
-            <w:proofErr w:type="gramStart"/>
-            <w:r>
-              <w:t>first year</w:t>
-            </w:r>
-            <w:proofErr w:type="gramEnd"/>
-            <w:r>
-              <w:t xml:space="preserve"> classes</w:t>
-            </w:r>
-          </w:p>
+            <w:r>
+              <w:t xml:space="preserve">Use case: </w:t>
+            </w:r>
+            <w:r>
+              <w:rPr>
+                <w:b/>
+                <w:bCs/>
+              </w:rPr>
+              <w:t>Pay tuition</w:t>
+            </w:r>
+          </w:p>
+          <w:p>
+            <w:pPr>
+              <w:pStyle w:val="ListParagraph"/>
+              <w:numPr>
+                <w:ilvl w:val="0"/>
+                <w:numId w:val="9"/>
+              </w:numPr>
+            </w:pPr>
+            <w:r>
+              <w:t xml:space="preserve">Include </w:t>
+            </w:r>
+            <w:r>
+              <w:rPr>
+                <w:b/>
+                <w:bCs/>
+              </w:rPr>
+              <w:t>View financial summary</w:t>
+            </w:r>
+          </w:p>
+          <w:p>
+            <w:pPr>
+              <w:pStyle w:val="ListParagraph"/>
+              <w:numPr>
+                <w:ilvl w:val="0"/>
+                <w:numId w:val="9"/>
+              </w:numPr>
+            </w:pPr>
+            <w:r>
+              <w:lastRenderedPageBreak/>
+              <w:t>User clicks “Pay now” button</w:t>
+            </w:r>
+          </w:p>
+          <w:p>
+            <w:pPr>
+              <w:pStyle w:val="ListParagraph"/>
+              <w:numPr>
+                <w:ilvl w:val="0"/>
+                <w:numId w:val="9"/>
+              </w:numPr>
+            </w:pPr>
+            <w:r>
+              <w:t>System shows user payment page</w:t>
+            </w:r>
+          </w:p>
+          <w:p>
+            <w:pPr>
+              <w:pStyle w:val="ListParagraph"/>
+              <w:numPr>
+                <w:ilvl w:val="0"/>
+                <w:numId w:val="9"/>
+              </w:numPr>
+            </w:pPr>
+            <w:r>
+              <w:t>User inputs payment information</w:t>
+            </w:r>
+          </w:p>
+          <w:p>
+            <w:pPr>
+              <w:pStyle w:val="ListParagraph"/>
+              <w:numPr>
+                <w:ilvl w:val="0"/>
+                <w:numId w:val="9"/>
+              </w:numPr>
+            </w:pPr>
+            <w:r>
+              <w:t xml:space="preserve">System displays “payment successful” message and updates student’s outstanding dues </w:t>
+            </w:r>
+            <w:r>
+              <w:t xml:space="preserve">in database </w:t>
+            </w:r>
+            <w:r>
+              <w:t>to reflect payment</w:t>
+            </w:r>
+          </w:p>
+          <w:p/>
+          <w:p/>
         </w:tc>
       </w:tr>
     </w:tbl>
+    <w:p/>
     <w:p>
       <w:pPr>
         <w:rPr>
@@ -1374,6 +871,12 @@
             <w:tcW w:w="9350" w:type="dxa"/>
           </w:tcPr>
           <w:p>
+            <w:pPr>
+              <w:rPr>
+                <w:b/>
+                <w:bCs/>
+              </w:rPr>
+            </w:pPr>
             <w:r>
               <w:t xml:space="preserve">Use Case: </w:t>
             </w:r>
@@ -1382,21 +885,7 @@
                 <w:b/>
                 <w:bCs/>
               </w:rPr>
-              <w:t>View student</w:t>
-            </w:r>
-            <w:r>
-              <w:rPr>
-                <w:b/>
-                <w:bCs/>
-              </w:rPr>
-              <w:t>’</w:t>
-            </w:r>
-            <w:r>
-              <w:rPr>
-                <w:b/>
-                <w:bCs/>
-              </w:rPr>
-              <w:t>s ranked program choices</w:t>
+              <w:t>Assign student to discipline</w:t>
             </w:r>
           </w:p>
           <w:p>
@@ -1412,7 +901,14 @@
               </w:rPr>
             </w:pPr>
             <w:r>
-              <w:t>System displays “View ranked program choices” button next to the name of each student</w:t>
+              <w:t xml:space="preserve">Include </w:t>
+            </w:r>
+            <w:r>
+              <w:rPr>
+                <w:b/>
+                <w:bCs/>
+              </w:rPr>
+              <w:t>Login</w:t>
             </w:r>
           </w:p>
           <w:p>
@@ -1428,7 +924,7 @@
               </w:rPr>
             </w:pPr>
             <w:r>
-              <w:t>User clicks “View ranked program choices” button for a student</w:t>
+              <w:t>Professor selects “assign disciplines” button</w:t>
             </w:r>
           </w:p>
           <w:p>
@@ -1444,46 +940,82 @@
               </w:rPr>
             </w:pPr>
             <w:r>
-              <w:t>System shows user a list of the student’s program rankings from first to last</w:t>
-            </w:r>
-          </w:p>
-          <w:p>
-            <w:pPr>
-              <w:rPr>
-                <w:b/>
-                <w:bCs/>
-              </w:rPr>
-            </w:pPr>
+              <w:t>System displays a list of students ready to be assigned a discipline</w:t>
+            </w:r>
+          </w:p>
+          <w:p>
+            <w:pPr>
+              <w:pStyle w:val="ListParagraph"/>
+              <w:numPr>
+                <w:ilvl w:val="0"/>
+                <w:numId w:val="5"/>
+              </w:numPr>
+              <w:rPr>
+                <w:b/>
+                <w:bCs/>
+              </w:rPr>
+            </w:pPr>
+            <w:r>
+              <w:t>Professor selects a student</w:t>
+            </w:r>
+          </w:p>
+          <w:p>
+            <w:pPr>
+              <w:pStyle w:val="ListParagraph"/>
+              <w:numPr>
+                <w:ilvl w:val="0"/>
+                <w:numId w:val="5"/>
+              </w:numPr>
+              <w:rPr>
+                <w:b/>
+                <w:bCs/>
+              </w:rPr>
+            </w:pPr>
+            <w:r>
+              <w:t>System shows student’s info and asks Professor to select a discipline</w:t>
+            </w:r>
+          </w:p>
+          <w:p>
+            <w:pPr>
+              <w:pStyle w:val="ListParagraph"/>
+              <w:numPr>
+                <w:ilvl w:val="0"/>
+                <w:numId w:val="5"/>
+              </w:numPr>
+              <w:rPr>
+                <w:b/>
+                <w:bCs/>
+              </w:rPr>
+            </w:pPr>
+            <w:r>
+              <w:t>Professor selects discipline to assign</w:t>
+            </w:r>
+          </w:p>
+          <w:p>
+            <w:pPr>
+              <w:pStyle w:val="ListParagraph"/>
+              <w:numPr>
+                <w:ilvl w:val="0"/>
+                <w:numId w:val="5"/>
+              </w:numPr>
+            </w:pPr>
+            <w:r>
+              <w:t xml:space="preserve">System saves the </w:t>
+            </w:r>
+            <w:r>
+              <w:t>Professor’s</w:t>
+            </w:r>
+            <w:r>
+              <w:t xml:space="preserve"> selection in </w:t>
+            </w:r>
+            <w:r>
+              <w:t>student’s account</w:t>
+            </w:r>
           </w:p>
         </w:tc>
       </w:tr>
     </w:tbl>
-    <w:p>
-      <w:pPr>
-        <w:rPr>
-          <w:b/>
-          <w:bCs/>
-        </w:rPr>
-      </w:pPr>
-    </w:p>
-    <w:p>
-      <w:pPr>
-        <w:rPr>
-          <w:b/>
-          <w:bCs/>
-        </w:rPr>
-      </w:pPr>
-    </w:p>
-    <w:p>
-      <w:pPr>
-        <w:rPr>
-          <w:b/>
-          <w:bCs/>
-        </w:rPr>
-      </w:pPr>
-      <w:bookmarkStart w:id="0" w:name="_GoBack"/>
-      <w:bookmarkEnd w:id="0"/>
-    </w:p>
+    <w:p/>
     <w:p>
       <w:pPr>
         <w:rPr>
@@ -1521,7 +1053,7 @@
                 <w:b/>
                 <w:bCs/>
               </w:rPr>
-              <w:t>Assign student to discipline</w:t>
+              <w:t>Suspend Student</w:t>
             </w:r>
           </w:p>
           <w:p>
@@ -1544,7 +1076,7 @@
                 <w:b/>
                 <w:bCs/>
               </w:rPr>
-              <w:t>View list of first year students</w:t>
+              <w:t>Login</w:t>
             </w:r>
           </w:p>
           <w:p>
@@ -1554,13 +1086,9 @@
                 <w:ilvl w:val="0"/>
                 <w:numId w:val="5"/>
               </w:numPr>
-              <w:rPr>
-                <w:b/>
-                <w:bCs/>
-              </w:rPr>
-            </w:pPr>
-            <w:r>
-              <w:t>System displays “Assign student to discipline” button next to the name of each student</w:t>
+            </w:pPr>
+            <w:r>
+              <w:t>Dean selects “suspend student”</w:t>
             </w:r>
           </w:p>
           <w:p>
@@ -1570,13 +1098,9 @@
                 <w:ilvl w:val="0"/>
                 <w:numId w:val="5"/>
               </w:numPr>
-              <w:rPr>
-                <w:b/>
-                <w:bCs/>
-              </w:rPr>
-            </w:pPr>
-            <w:r>
-              <w:t>User clicks “Assign student to a discipline” button for a student</w:t>
+            </w:pPr>
+            <w:r>
+              <w:t>System shows Dean a list of students</w:t>
             </w:r>
           </w:p>
           <w:p>
@@ -1586,13 +1110,9 @@
                 <w:ilvl w:val="0"/>
                 <w:numId w:val="5"/>
               </w:numPr>
-              <w:rPr>
-                <w:b/>
-                <w:bCs/>
-              </w:rPr>
-            </w:pPr>
-            <w:r>
-              <w:t>System shows user a list of engineering disciplines that have not yet reached capacity</w:t>
+            </w:pPr>
+            <w:r>
+              <w:t>Dean selects a student to suspend</w:t>
             </w:r>
           </w:p>
           <w:p>
@@ -1602,13 +1122,9 @@
                 <w:ilvl w:val="0"/>
                 <w:numId w:val="5"/>
               </w:numPr>
-              <w:rPr>
-                <w:b/>
-                <w:bCs/>
-              </w:rPr>
-            </w:pPr>
-            <w:r>
-              <w:t>User clicks on the discipline they want to assign the student to</w:t>
+            </w:pPr>
+            <w:r>
+              <w:t>System gives Dean “are you sure you want to suspend this student” message</w:t>
             </w:r>
           </w:p>
           <w:p>
@@ -1618,20 +1134,975 @@
                 <w:ilvl w:val="0"/>
                 <w:numId w:val="5"/>
               </w:numPr>
-              <w:rPr>
-                <w:b/>
-                <w:bCs/>
-              </w:rPr>
-            </w:pPr>
-            <w:r>
-              <w:t>System saves the user’s selection in a database and updates the student list to show the student’s assigned discipline</w:t>
-            </w:r>
-          </w:p>
-          <w:p/>
+            </w:pPr>
+            <w:r>
+              <w:t>Dean confirms suspension</w:t>
+            </w:r>
+          </w:p>
+          <w:p>
+            <w:pPr>
+              <w:pStyle w:val="ListParagraph"/>
+              <w:numPr>
+                <w:ilvl w:val="0"/>
+                <w:numId w:val="5"/>
+              </w:numPr>
+            </w:pPr>
+            <w:r>
+              <w:t>System updates student’s account to reflect suspension</w:t>
+            </w:r>
+          </w:p>
+          <w:p>
+            <w:pPr>
+              <w:pStyle w:val="ListParagraph"/>
+              <w:numPr>
+                <w:ilvl w:val="0"/>
+                <w:numId w:val="5"/>
+              </w:numPr>
+            </w:pPr>
+            <w:r>
+              <w:t>System shows Dean confirmation of suspension</w:t>
+            </w:r>
+          </w:p>
         </w:tc>
       </w:tr>
     </w:tbl>
     <w:p/>
+    <w:p>
+      <w:pPr>
+        <w:rPr>
+          <w:b/>
+          <w:bCs/>
+        </w:rPr>
+      </w:pPr>
+    </w:p>
+    <w:tbl>
+      <w:tblPr>
+        <w:tblStyle w:val="TableGrid"/>
+        <w:tblW w:w="0" w:type="auto"/>
+        <w:tblLook w:val="04A0" w:firstRow="1" w:lastRow="0" w:firstColumn="1" w:lastColumn="0" w:noHBand="0" w:noVBand="1"/>
+      </w:tblPr>
+      <w:tblGrid>
+        <w:gridCol w:w="9350"/>
+      </w:tblGrid>
+      <w:tr>
+        <w:tc>
+          <w:tcPr>
+            <w:tcW w:w="9350" w:type="dxa"/>
+          </w:tcPr>
+          <w:p>
+            <w:pPr>
+              <w:rPr>
+                <w:b/>
+                <w:bCs/>
+              </w:rPr>
+            </w:pPr>
+            <w:r>
+              <w:t>Use Case:</w:t>
+            </w:r>
+            <w:r>
+              <w:t xml:space="preserve"> </w:t>
+            </w:r>
+            <w:r>
+              <w:rPr>
+                <w:b/>
+                <w:bCs/>
+              </w:rPr>
+              <w:t>Report Academic Misconduct</w:t>
+            </w:r>
+          </w:p>
+          <w:p>
+            <w:pPr>
+              <w:pStyle w:val="ListParagraph"/>
+              <w:numPr>
+                <w:ilvl w:val="0"/>
+                <w:numId w:val="5"/>
+              </w:numPr>
+              <w:rPr>
+                <w:b/>
+                <w:bCs/>
+              </w:rPr>
+            </w:pPr>
+            <w:r>
+              <w:t xml:space="preserve">Include </w:t>
+            </w:r>
+            <w:r>
+              <w:rPr>
+                <w:b/>
+                <w:bCs/>
+              </w:rPr>
+              <w:t>Login</w:t>
+            </w:r>
+          </w:p>
+          <w:p>
+            <w:pPr>
+              <w:pStyle w:val="ListParagraph"/>
+              <w:numPr>
+                <w:ilvl w:val="0"/>
+                <w:numId w:val="5"/>
+              </w:numPr>
+              <w:rPr>
+                <w:b/>
+                <w:bCs/>
+              </w:rPr>
+            </w:pPr>
+            <w:r>
+              <w:t>Professor selects “</w:t>
+            </w:r>
+            <w:r>
+              <w:t>report academic misconduct</w:t>
+            </w:r>
+            <w:r>
+              <w:t>” button</w:t>
+            </w:r>
+          </w:p>
+          <w:p>
+            <w:pPr>
+              <w:pStyle w:val="ListParagraph"/>
+              <w:numPr>
+                <w:ilvl w:val="0"/>
+                <w:numId w:val="5"/>
+              </w:numPr>
+              <w:rPr>
+                <w:b/>
+                <w:bCs/>
+              </w:rPr>
+            </w:pPr>
+            <w:r>
+              <w:t xml:space="preserve">System displays a list of </w:t>
+            </w:r>
+            <w:r>
+              <w:t xml:space="preserve">all </w:t>
+            </w:r>
+            <w:r>
+              <w:t xml:space="preserve">students </w:t>
+            </w:r>
+          </w:p>
+          <w:p>
+            <w:pPr>
+              <w:pStyle w:val="ListParagraph"/>
+              <w:numPr>
+                <w:ilvl w:val="0"/>
+                <w:numId w:val="5"/>
+              </w:numPr>
+              <w:rPr>
+                <w:b/>
+                <w:bCs/>
+              </w:rPr>
+            </w:pPr>
+            <w:r>
+              <w:t>Professor selects a student</w:t>
+            </w:r>
+          </w:p>
+          <w:p>
+            <w:pPr>
+              <w:pStyle w:val="ListParagraph"/>
+              <w:numPr>
+                <w:ilvl w:val="0"/>
+                <w:numId w:val="5"/>
+              </w:numPr>
+              <w:rPr>
+                <w:b/>
+                <w:bCs/>
+              </w:rPr>
+            </w:pPr>
+            <w:r>
+              <w:t xml:space="preserve">System shows student’s info and asks Professor </w:t>
+            </w:r>
+            <w:r>
+              <w:t>to confirm suspension</w:t>
+            </w:r>
+          </w:p>
+          <w:p>
+            <w:pPr>
+              <w:pStyle w:val="ListParagraph"/>
+              <w:numPr>
+                <w:ilvl w:val="0"/>
+                <w:numId w:val="5"/>
+              </w:numPr>
+              <w:rPr>
+                <w:b/>
+                <w:bCs/>
+              </w:rPr>
+            </w:pPr>
+            <w:r>
+              <w:t>Professor selects</w:t>
+            </w:r>
+            <w:r>
+              <w:t xml:space="preserve"> “confirm”</w:t>
+            </w:r>
+          </w:p>
+          <w:p>
+            <w:pPr>
+              <w:pStyle w:val="ListParagraph"/>
+              <w:numPr>
+                <w:ilvl w:val="0"/>
+                <w:numId w:val="5"/>
+              </w:numPr>
+            </w:pPr>
+            <w:r>
+              <w:t>System saves the</w:t>
+            </w:r>
+            <w:r>
+              <w:t xml:space="preserve"> academic misconduct strike in Student’s account</w:t>
+            </w:r>
+          </w:p>
+          <w:p>
+            <w:pPr>
+              <w:pStyle w:val="ListParagraph"/>
+              <w:numPr>
+                <w:ilvl w:val="0"/>
+                <w:numId w:val="5"/>
+              </w:numPr>
+            </w:pPr>
+            <w:r>
+              <w:t>System shows Professor confirmation of report</w:t>
+            </w:r>
+          </w:p>
+        </w:tc>
+      </w:tr>
+    </w:tbl>
+    <w:p/>
+    <w:p/>
+    <w:p>
+      <w:pPr>
+        <w:rPr>
+          <w:b/>
+          <w:bCs/>
+        </w:rPr>
+      </w:pPr>
+    </w:p>
+    <w:tbl>
+      <w:tblPr>
+        <w:tblStyle w:val="TableGrid"/>
+        <w:tblW w:w="0" w:type="auto"/>
+        <w:tblLook w:val="04A0" w:firstRow="1" w:lastRow="0" w:firstColumn="1" w:lastColumn="0" w:noHBand="0" w:noVBand="1"/>
+      </w:tblPr>
+      <w:tblGrid>
+        <w:gridCol w:w="9350"/>
+      </w:tblGrid>
+      <w:tr>
+        <w:tc>
+          <w:tcPr>
+            <w:tcW w:w="9350" w:type="dxa"/>
+          </w:tcPr>
+          <w:p>
+            <w:pPr>
+              <w:rPr>
+                <w:b/>
+                <w:bCs/>
+              </w:rPr>
+            </w:pPr>
+            <w:r>
+              <w:t xml:space="preserve">Use Case: </w:t>
+            </w:r>
+            <w:r>
+              <w:rPr>
+                <w:b/>
+                <w:bCs/>
+              </w:rPr>
+              <w:t>Submit Grade</w:t>
+            </w:r>
+          </w:p>
+          <w:p>
+            <w:pPr>
+              <w:pStyle w:val="ListParagraph"/>
+              <w:numPr>
+                <w:ilvl w:val="0"/>
+                <w:numId w:val="5"/>
+              </w:numPr>
+              <w:rPr>
+                <w:b/>
+                <w:bCs/>
+              </w:rPr>
+            </w:pPr>
+            <w:r>
+              <w:t xml:space="preserve">Include </w:t>
+            </w:r>
+            <w:r>
+              <w:rPr>
+                <w:b/>
+                <w:bCs/>
+              </w:rPr>
+              <w:t>Login</w:t>
+            </w:r>
+          </w:p>
+          <w:p>
+            <w:pPr>
+              <w:pStyle w:val="ListParagraph"/>
+              <w:numPr>
+                <w:ilvl w:val="0"/>
+                <w:numId w:val="5"/>
+              </w:numPr>
+              <w:rPr>
+                <w:b/>
+                <w:bCs/>
+              </w:rPr>
+            </w:pPr>
+            <w:r>
+              <w:t>Professor selects “</w:t>
+            </w:r>
+            <w:r>
+              <w:t>submit grade</w:t>
+            </w:r>
+            <w:r>
+              <w:t>” button</w:t>
+            </w:r>
+          </w:p>
+          <w:p>
+            <w:pPr>
+              <w:pStyle w:val="ListParagraph"/>
+              <w:numPr>
+                <w:ilvl w:val="0"/>
+                <w:numId w:val="5"/>
+              </w:numPr>
+              <w:rPr>
+                <w:b/>
+                <w:bCs/>
+              </w:rPr>
+            </w:pPr>
+            <w:r>
+              <w:t xml:space="preserve">System displays a list of all students </w:t>
+            </w:r>
+          </w:p>
+          <w:p>
+            <w:pPr>
+              <w:pStyle w:val="ListParagraph"/>
+              <w:numPr>
+                <w:ilvl w:val="0"/>
+                <w:numId w:val="5"/>
+              </w:numPr>
+              <w:rPr>
+                <w:b/>
+                <w:bCs/>
+              </w:rPr>
+            </w:pPr>
+            <w:r>
+              <w:t>Professor selects a student</w:t>
+            </w:r>
+          </w:p>
+          <w:p>
+            <w:pPr>
+              <w:pStyle w:val="ListParagraph"/>
+              <w:numPr>
+                <w:ilvl w:val="0"/>
+                <w:numId w:val="5"/>
+              </w:numPr>
+              <w:rPr>
+                <w:b/>
+                <w:bCs/>
+              </w:rPr>
+            </w:pPr>
+            <w:r>
+              <w:t xml:space="preserve">System shows </w:t>
+            </w:r>
+            <w:r>
+              <w:t>asks Professor to enter grade</w:t>
+            </w:r>
+          </w:p>
+          <w:p>
+            <w:pPr>
+              <w:pStyle w:val="ListParagraph"/>
+              <w:numPr>
+                <w:ilvl w:val="0"/>
+                <w:numId w:val="5"/>
+              </w:numPr>
+              <w:rPr>
+                <w:b/>
+                <w:bCs/>
+              </w:rPr>
+            </w:pPr>
+            <w:r>
+              <w:t xml:space="preserve">Professor </w:t>
+            </w:r>
+            <w:r>
+              <w:t>enters grade</w:t>
+            </w:r>
+          </w:p>
+          <w:p>
+            <w:pPr>
+              <w:pStyle w:val="ListParagraph"/>
+              <w:numPr>
+                <w:ilvl w:val="0"/>
+                <w:numId w:val="5"/>
+              </w:numPr>
+            </w:pPr>
+            <w:r>
+              <w:t xml:space="preserve">System </w:t>
+            </w:r>
+            <w:r>
+              <w:t>asks Professor to confirm grade</w:t>
+            </w:r>
+          </w:p>
+          <w:p>
+            <w:pPr>
+              <w:pStyle w:val="ListParagraph"/>
+              <w:numPr>
+                <w:ilvl w:val="0"/>
+                <w:numId w:val="5"/>
+              </w:numPr>
+            </w:pPr>
+            <w:r>
+              <w:t>Professors clicks “confirm”</w:t>
+            </w:r>
+          </w:p>
+          <w:p>
+            <w:pPr>
+              <w:pStyle w:val="ListParagraph"/>
+              <w:numPr>
+                <w:ilvl w:val="0"/>
+                <w:numId w:val="5"/>
+              </w:numPr>
+            </w:pPr>
+            <w:r>
+              <w:t>System stores grade in appropriate array in Student’s profile</w:t>
+            </w:r>
+          </w:p>
+        </w:tc>
+      </w:tr>
+    </w:tbl>
+    <w:p/>
+    <w:p/>
+    <w:p>
+      <w:pPr>
+        <w:rPr>
+          <w:b/>
+          <w:bCs/>
+          <w:sz w:val="36"/>
+          <w:szCs w:val="36"/>
+        </w:rPr>
+      </w:pPr>
+      <w:r>
+        <w:rPr>
+          <w:b/>
+          <w:bCs/>
+          <w:sz w:val="36"/>
+          <w:szCs w:val="36"/>
+        </w:rPr>
+        <w:t>Objects and Their Responsibilities</w:t>
+      </w:r>
+    </w:p>
+    <w:p>
+      <w:pPr>
+        <w:rPr>
+          <w:b/>
+          <w:bCs/>
+        </w:rPr>
+      </w:pPr>
+    </w:p>
+    <w:tbl>
+      <w:tblPr>
+        <w:tblStyle w:val="TableGrid"/>
+        <w:tblW w:w="0" w:type="auto"/>
+        <w:tblLook w:val="04A0" w:firstRow="1" w:lastRow="0" w:firstColumn="1" w:lastColumn="0" w:noHBand="0" w:noVBand="1"/>
+      </w:tblPr>
+      <w:tblGrid>
+        <w:gridCol w:w="1878"/>
+        <w:gridCol w:w="7472"/>
+      </w:tblGrid>
+      <w:tr>
+        <w:tc>
+          <w:tcPr>
+            <w:tcW w:w="1525" w:type="dxa"/>
+          </w:tcPr>
+          <w:p>
+            <w:pPr>
+              <w:rPr>
+                <w:b/>
+                <w:bCs/>
+              </w:rPr>
+            </w:pPr>
+            <w:r>
+              <w:rPr>
+                <w:b/>
+                <w:bCs/>
+              </w:rPr>
+              <w:t>Object</w:t>
+            </w:r>
+          </w:p>
+        </w:tc>
+        <w:tc>
+          <w:tcPr>
+            <w:tcW w:w="7825" w:type="dxa"/>
+          </w:tcPr>
+          <w:p>
+            <w:pPr>
+              <w:rPr>
+                <w:b/>
+                <w:bCs/>
+              </w:rPr>
+            </w:pPr>
+            <w:r>
+              <w:rPr>
+                <w:b/>
+                <w:bCs/>
+              </w:rPr>
+              <w:t>Responsibilities</w:t>
+            </w:r>
+          </w:p>
+        </w:tc>
+      </w:tr>
+      <w:tr>
+        <w:tc>
+          <w:tcPr>
+            <w:tcW w:w="1525" w:type="dxa"/>
+          </w:tcPr>
+          <w:p>
+            <w:r>
+              <w:t>Login</w:t>
+            </w:r>
+          </w:p>
+        </w:tc>
+        <w:tc>
+          <w:tcPr>
+            <w:tcW w:w="7825" w:type="dxa"/>
+          </w:tcPr>
+          <w:p>
+            <w:pPr>
+              <w:pStyle w:val="ListParagraph"/>
+              <w:numPr>
+                <w:ilvl w:val="0"/>
+                <w:numId w:val="10"/>
+              </w:numPr>
+            </w:pPr>
+            <w:r>
+              <w:t>Prompt user for username and password</w:t>
+            </w:r>
+          </w:p>
+          <w:p>
+            <w:pPr>
+              <w:pStyle w:val="ListParagraph"/>
+              <w:numPr>
+                <w:ilvl w:val="0"/>
+                <w:numId w:val="10"/>
+              </w:numPr>
+            </w:pPr>
+            <w:r>
+              <w:t>Send username and password to Database for authentication</w:t>
+            </w:r>
+          </w:p>
+        </w:tc>
+      </w:tr>
+      <w:tr>
+        <w:tc>
+          <w:tcPr>
+            <w:tcW w:w="1525" w:type="dxa"/>
+          </w:tcPr>
+          <w:p>
+            <w:r>
+              <w:t>Home</w:t>
+            </w:r>
+          </w:p>
+        </w:tc>
+        <w:tc>
+          <w:tcPr>
+            <w:tcW w:w="7825" w:type="dxa"/>
+          </w:tcPr>
+          <w:p>
+            <w:pPr>
+              <w:pStyle w:val="ListParagraph"/>
+              <w:numPr>
+                <w:ilvl w:val="0"/>
+                <w:numId w:val="10"/>
+              </w:numPr>
+            </w:pPr>
+            <w:r>
+              <w:t>Display options to user</w:t>
+            </w:r>
+          </w:p>
+          <w:p>
+            <w:pPr>
+              <w:pStyle w:val="ListParagraph"/>
+              <w:numPr>
+                <w:ilvl w:val="0"/>
+                <w:numId w:val="10"/>
+              </w:numPr>
+            </w:pPr>
+            <w:r>
+              <w:t>Accept user input</w:t>
+            </w:r>
+          </w:p>
+          <w:p>
+            <w:pPr>
+              <w:pStyle w:val="ListParagraph"/>
+              <w:numPr>
+                <w:ilvl w:val="0"/>
+                <w:numId w:val="10"/>
+              </w:numPr>
+            </w:pPr>
+            <w:r>
+              <w:t>Request information from various other objects</w:t>
+            </w:r>
+          </w:p>
+        </w:tc>
+      </w:tr>
+      <w:tr>
+        <w:tc>
+          <w:tcPr>
+            <w:tcW w:w="1525" w:type="dxa"/>
+          </w:tcPr>
+          <w:p>
+            <w:r>
+              <w:t>Course</w:t>
+            </w:r>
+          </w:p>
+        </w:tc>
+        <w:tc>
+          <w:tcPr>
+            <w:tcW w:w="7825" w:type="dxa"/>
+          </w:tcPr>
+          <w:p>
+            <w:pPr>
+              <w:pStyle w:val="ListParagraph"/>
+              <w:numPr>
+                <w:ilvl w:val="0"/>
+                <w:numId w:val="10"/>
+              </w:numPr>
+            </w:pPr>
+            <w:r>
+              <w:t>Store course information</w:t>
+            </w:r>
+          </w:p>
+          <w:p>
+            <w:pPr>
+              <w:pStyle w:val="ListParagraph"/>
+              <w:numPr>
+                <w:ilvl w:val="0"/>
+                <w:numId w:val="10"/>
+              </w:numPr>
+            </w:pPr>
+            <w:r>
+              <w:t>Send course information to other objects who request it</w:t>
+            </w:r>
+          </w:p>
+        </w:tc>
+      </w:tr>
+      <w:tr>
+        <w:tc>
+          <w:tcPr>
+            <w:tcW w:w="1525" w:type="dxa"/>
+          </w:tcPr>
+          <w:p>
+            <w:proofErr w:type="spellStart"/>
+            <w:r>
+              <w:t>CourseManager</w:t>
+            </w:r>
+            <w:proofErr w:type="spellEnd"/>
+          </w:p>
+        </w:tc>
+        <w:tc>
+          <w:tcPr>
+            <w:tcW w:w="7825" w:type="dxa"/>
+          </w:tcPr>
+          <w:p>
+            <w:pPr>
+              <w:pStyle w:val="ListParagraph"/>
+              <w:numPr>
+                <w:ilvl w:val="0"/>
+                <w:numId w:val="10"/>
+              </w:numPr>
+            </w:pPr>
+            <w:r>
+              <w:t>Keep track of all course objects</w:t>
+            </w:r>
+          </w:p>
+          <w:p>
+            <w:pPr>
+              <w:pStyle w:val="ListParagraph"/>
+              <w:numPr>
+                <w:ilvl w:val="0"/>
+                <w:numId w:val="10"/>
+              </w:numPr>
+            </w:pPr>
+            <w:r>
+              <w:t>Send list of all courses to other objects who request it</w:t>
+            </w:r>
+          </w:p>
+        </w:tc>
+      </w:tr>
+      <w:tr>
+        <w:tc>
+          <w:tcPr>
+            <w:tcW w:w="1525" w:type="dxa"/>
+          </w:tcPr>
+          <w:p>
+            <w:r>
+              <w:t>Discipline</w:t>
+            </w:r>
+          </w:p>
+        </w:tc>
+        <w:tc>
+          <w:tcPr>
+            <w:tcW w:w="7825" w:type="dxa"/>
+          </w:tcPr>
+          <w:p>
+            <w:pPr>
+              <w:pStyle w:val="ListParagraph"/>
+              <w:numPr>
+                <w:ilvl w:val="0"/>
+                <w:numId w:val="10"/>
+              </w:numPr>
+            </w:pPr>
+            <w:r>
+              <w:t>Store discipline information</w:t>
+            </w:r>
+          </w:p>
+          <w:p>
+            <w:pPr>
+              <w:pStyle w:val="ListParagraph"/>
+              <w:numPr>
+                <w:ilvl w:val="0"/>
+                <w:numId w:val="10"/>
+              </w:numPr>
+            </w:pPr>
+            <w:r>
+              <w:t>Send discipline information to other objects who request it</w:t>
+            </w:r>
+          </w:p>
+        </w:tc>
+      </w:tr>
+      <w:tr>
+        <w:tc>
+          <w:tcPr>
+            <w:tcW w:w="1525" w:type="dxa"/>
+          </w:tcPr>
+          <w:p>
+            <w:proofErr w:type="spellStart"/>
+            <w:r>
+              <w:t>DisciplineManager</w:t>
+            </w:r>
+            <w:proofErr w:type="spellEnd"/>
+          </w:p>
+        </w:tc>
+        <w:tc>
+          <w:tcPr>
+            <w:tcW w:w="7825" w:type="dxa"/>
+          </w:tcPr>
+          <w:p>
+            <w:pPr>
+              <w:pStyle w:val="ListParagraph"/>
+              <w:numPr>
+                <w:ilvl w:val="0"/>
+                <w:numId w:val="10"/>
+              </w:numPr>
+            </w:pPr>
+            <w:r>
+              <w:t xml:space="preserve">Keep track of all </w:t>
+            </w:r>
+            <w:r>
+              <w:t>discipline</w:t>
+            </w:r>
+            <w:r>
+              <w:t xml:space="preserve"> objects</w:t>
+            </w:r>
+          </w:p>
+          <w:p>
+            <w:pPr>
+              <w:pStyle w:val="ListParagraph"/>
+              <w:numPr>
+                <w:ilvl w:val="0"/>
+                <w:numId w:val="10"/>
+              </w:numPr>
+            </w:pPr>
+            <w:r>
+              <w:t xml:space="preserve">Send list of all </w:t>
+            </w:r>
+            <w:r>
+              <w:t>disciplines</w:t>
+            </w:r>
+            <w:r>
+              <w:t xml:space="preserve"> to other objects who request it</w:t>
+            </w:r>
+          </w:p>
+        </w:tc>
+      </w:tr>
+      <w:tr>
+        <w:tc>
+          <w:tcPr>
+            <w:tcW w:w="1525" w:type="dxa"/>
+          </w:tcPr>
+          <w:p>
+            <w:r>
+              <w:t>User</w:t>
+            </w:r>
+          </w:p>
+        </w:tc>
+        <w:tc>
+          <w:tcPr>
+            <w:tcW w:w="7825" w:type="dxa"/>
+          </w:tcPr>
+          <w:p>
+            <w:pPr>
+              <w:pStyle w:val="ListParagraph"/>
+              <w:numPr>
+                <w:ilvl w:val="0"/>
+                <w:numId w:val="10"/>
+              </w:numPr>
+            </w:pPr>
+            <w:r>
+              <w:t>Store information that is common to all types of accounts (Student, Prof, Dean etc.)</w:t>
+            </w:r>
+          </w:p>
+        </w:tc>
+      </w:tr>
+      <w:tr>
+        <w:tc>
+          <w:tcPr>
+            <w:tcW w:w="1525" w:type="dxa"/>
+          </w:tcPr>
+          <w:p>
+            <w:r>
+              <w:t>Student</w:t>
+            </w:r>
+          </w:p>
+        </w:tc>
+        <w:tc>
+          <w:tcPr>
+            <w:tcW w:w="7825" w:type="dxa"/>
+          </w:tcPr>
+          <w:p>
+            <w:pPr>
+              <w:pStyle w:val="ListParagraph"/>
+              <w:numPr>
+                <w:ilvl w:val="0"/>
+                <w:numId w:val="10"/>
+              </w:numPr>
+            </w:pPr>
+            <w:r>
+              <w:t xml:space="preserve">Store information </w:t>
+            </w:r>
+            <w:r>
+              <w:t>for a student (courses, year level, discipline…)</w:t>
+            </w:r>
+          </w:p>
+          <w:p>
+            <w:pPr>
+              <w:pStyle w:val="ListParagraph"/>
+              <w:numPr>
+                <w:ilvl w:val="0"/>
+                <w:numId w:val="10"/>
+              </w:numPr>
+            </w:pPr>
+            <w:r>
+              <w:t>Send student’s information to other objects who request it</w:t>
+            </w:r>
+          </w:p>
+        </w:tc>
+      </w:tr>
+      <w:tr>
+        <w:tc>
+          <w:tcPr>
+            <w:tcW w:w="1525" w:type="dxa"/>
+          </w:tcPr>
+          <w:p>
+            <w:r>
+              <w:t>Professor</w:t>
+            </w:r>
+          </w:p>
+        </w:tc>
+        <w:tc>
+          <w:tcPr>
+            <w:tcW w:w="7825" w:type="dxa"/>
+          </w:tcPr>
+          <w:p>
+            <w:pPr>
+              <w:pStyle w:val="ListParagraph"/>
+              <w:numPr>
+                <w:ilvl w:val="0"/>
+                <w:numId w:val="10"/>
+              </w:numPr>
+            </w:pPr>
+            <w:r>
+              <w:t xml:space="preserve">Store </w:t>
+            </w:r>
+            <w:r>
+              <w:t>information for a Professor (name, account info…)</w:t>
+            </w:r>
+          </w:p>
+        </w:tc>
+      </w:tr>
+      <w:tr>
+        <w:tc>
+          <w:tcPr>
+            <w:tcW w:w="1525" w:type="dxa"/>
+          </w:tcPr>
+          <w:p>
+            <w:r>
+              <w:t>Dean</w:t>
+            </w:r>
+          </w:p>
+        </w:tc>
+        <w:tc>
+          <w:tcPr>
+            <w:tcW w:w="7825" w:type="dxa"/>
+          </w:tcPr>
+          <w:p>
+            <w:pPr>
+              <w:pStyle w:val="ListParagraph"/>
+              <w:numPr>
+                <w:ilvl w:val="0"/>
+                <w:numId w:val="10"/>
+              </w:numPr>
+            </w:pPr>
+            <w:r>
+              <w:t xml:space="preserve">Store information </w:t>
+            </w:r>
+            <w:r>
+              <w:t>for a Dean (name, account info…)</w:t>
+            </w:r>
+          </w:p>
+        </w:tc>
+      </w:tr>
+      <w:tr>
+        <w:tc>
+          <w:tcPr>
+            <w:tcW w:w="1525" w:type="dxa"/>
+          </w:tcPr>
+          <w:p>
+            <w:r>
+              <w:t>Database</w:t>
+            </w:r>
+          </w:p>
+        </w:tc>
+        <w:tc>
+          <w:tcPr>
+            <w:tcW w:w="7825" w:type="dxa"/>
+          </w:tcPr>
+          <w:p>
+            <w:pPr>
+              <w:pStyle w:val="ListParagraph"/>
+              <w:numPr>
+                <w:ilvl w:val="0"/>
+                <w:numId w:val="10"/>
+              </w:numPr>
+            </w:pPr>
+            <w:r>
+              <w:t>Store all accounts and their information (Students, Professors, Deans…)</w:t>
+            </w:r>
+          </w:p>
+          <w:p>
+            <w:pPr>
+              <w:pStyle w:val="ListParagraph"/>
+              <w:numPr>
+                <w:ilvl w:val="0"/>
+                <w:numId w:val="10"/>
+              </w:numPr>
+            </w:pPr>
+            <w:r>
+              <w:t>Authenticate username and password sent from Login and send back the appropriate user account</w:t>
+            </w:r>
+          </w:p>
+        </w:tc>
+      </w:tr>
+    </w:tbl>
+    <w:p>
+      <w:bookmarkStart w:id="0" w:name="_GoBack"/>
+    </w:p>
+    <w:bookmarkEnd w:id="0"/>
+    <w:p>
+      <w:pPr>
+        <w:jc w:val="center"/>
+      </w:pPr>
+    </w:p>
     <w:sectPr>
       <w:pgSz w:w="12240" w:h="15840"/>
       <w:pgMar w:top="1440" w:right="1440" w:bottom="1440" w:left="1440" w:header="720" w:footer="720" w:gutter="0"/>
@@ -1645,6 +2116,118 @@
 <file path=word/numbering.xml><?xml version="1.0" encoding="utf-8"?>
 <w:numbering xmlns:wpc="http://schemas.microsoft.com/office/word/2010/wordprocessingCanvas" xmlns:cx="http://schemas.microsoft.com/office/drawing/2014/chartex" xmlns:cx1="http://schemas.microsoft.com/office/drawing/2015/9/8/chartex" xmlns:cx2="http://schemas.microsoft.com/office/drawing/2015/10/21/chartex" xmlns:cx3="http://schemas.microsoft.com/office/drawing/2016/5/9/chartex" xmlns:cx4="http://schemas.microsoft.com/office/drawing/2016/5/10/chartex" xmlns:cx5="http://schemas.microsoft.com/office/drawing/2016/5/11/chartex" xmlns:cx6="http://schemas.microsoft.com/office/drawing/2016/5/12/chartex" xmlns:cx7="http://schemas.microsoft.com/office/drawing/2016/5/13/chartex" xmlns:cx8="http://schemas.microsoft.com/office/drawing/2016/5/14/chartex" xmlns:mc="http://schemas.openxmlformats.org/markup-compatibility/2006" xmlns:aink="http://schemas.microsoft.com/office/drawing/2016/ink" xmlns:am3d="http://schemas.microsoft.com/office/drawing/2017/model3d" xmlns:o="urn:schemas-microsoft-com:office:office" xmlns:r="http://schemas.openxmlformats.org/officeDocument/2006/relationships" xmlns:m="http://schemas.openxmlformats.org/officeDocument/2006/math" xmlns:v="urn:schemas-microsoft-com:vml" xmlns:wp14="http://schemas.microsoft.com/office/word/2010/wordprocessingDrawing" xmlns:wp="http://schemas.openxmlformats.org/drawingml/2006/wordprocessingDrawing" xmlns:w10="urn:schemas-microsoft-com:office:word" xmlns:w="http://schemas.openxmlformats.org/wordprocessingml/2006/main" xmlns:w14="http://schemas.microsoft.com/office/word/2010/wordml" xmlns:w15="http://schemas.microsoft.com/office/word/2012/wordml" xmlns:w16cid="http://schemas.microsoft.com/office/word/2016/wordml/cid" xmlns:w16se="http://schemas.microsoft.com/office/word/2015/wordml/symex" xmlns:wpg="http://schemas.microsoft.com/office/word/2010/wordprocessingGroup" xmlns:wpi="http://schemas.microsoft.com/office/word/2010/wordprocessingInk" xmlns:wne="http://schemas.microsoft.com/office/word/2006/wordml" xmlns:wps="http://schemas.microsoft.com/office/word/2010/wordprocessingShape" mc:Ignorable="w14 w15 w16se w16cid wp14">
   <w:abstractNum w:abstractNumId="0" w15:restartNumberingAfterBreak="0">
+    <w:nsid w:val="09326473"/>
+    <w:multiLevelType w:val="hybridMultilevel"/>
+    <w:tmpl w:val="28721BB4"/>
+    <w:lvl w:ilvl="0" w:tplc="3D24E5DE">
+      <w:numFmt w:val="bullet"/>
+      <w:lvlText w:val="-"/>
+      <w:lvlJc w:val="left"/>
+      <w:pPr>
+        <w:ind w:left="720" w:hanging="360"/>
+      </w:pPr>
+      <w:rPr>
+        <w:rFonts w:ascii="Calibri" w:eastAsiaTheme="minorHAnsi" w:hAnsi="Calibri" w:cs="Calibri" w:hint="default"/>
+      </w:rPr>
+    </w:lvl>
+    <w:lvl w:ilvl="1" w:tplc="04090003" w:tentative="1">
+      <w:start w:val="1"/>
+      <w:numFmt w:val="bullet"/>
+      <w:lvlText w:val="o"/>
+      <w:lvlJc w:val="left"/>
+      <w:pPr>
+        <w:ind w:left="1440" w:hanging="360"/>
+      </w:pPr>
+      <w:rPr>
+        <w:rFonts w:ascii="Courier New" w:hAnsi="Courier New" w:cs="Courier New" w:hint="default"/>
+      </w:rPr>
+    </w:lvl>
+    <w:lvl w:ilvl="2" w:tplc="04090005" w:tentative="1">
+      <w:start w:val="1"/>
+      <w:numFmt w:val="bullet"/>
+      <w:lvlText w:val=""/>
+      <w:lvlJc w:val="left"/>
+      <w:pPr>
+        <w:ind w:left="2160" w:hanging="360"/>
+      </w:pPr>
+      <w:rPr>
+        <w:rFonts w:ascii="Wingdings" w:hAnsi="Wingdings" w:hint="default"/>
+      </w:rPr>
+    </w:lvl>
+    <w:lvl w:ilvl="3" w:tplc="04090001" w:tentative="1">
+      <w:start w:val="1"/>
+      <w:numFmt w:val="bullet"/>
+      <w:lvlText w:val=""/>
+      <w:lvlJc w:val="left"/>
+      <w:pPr>
+        <w:ind w:left="2880" w:hanging="360"/>
+      </w:pPr>
+      <w:rPr>
+        <w:rFonts w:ascii="Symbol" w:hAnsi="Symbol" w:hint="default"/>
+      </w:rPr>
+    </w:lvl>
+    <w:lvl w:ilvl="4" w:tplc="04090003" w:tentative="1">
+      <w:start w:val="1"/>
+      <w:numFmt w:val="bullet"/>
+      <w:lvlText w:val="o"/>
+      <w:lvlJc w:val="left"/>
+      <w:pPr>
+        <w:ind w:left="3600" w:hanging="360"/>
+      </w:pPr>
+      <w:rPr>
+        <w:rFonts w:ascii="Courier New" w:hAnsi="Courier New" w:cs="Courier New" w:hint="default"/>
+      </w:rPr>
+    </w:lvl>
+    <w:lvl w:ilvl="5" w:tplc="04090005" w:tentative="1">
+      <w:start w:val="1"/>
+      <w:numFmt w:val="bullet"/>
+      <w:lvlText w:val=""/>
+      <w:lvlJc w:val="left"/>
+      <w:pPr>
+        <w:ind w:left="4320" w:hanging="360"/>
+      </w:pPr>
+      <w:rPr>
+        <w:rFonts w:ascii="Wingdings" w:hAnsi="Wingdings" w:hint="default"/>
+      </w:rPr>
+    </w:lvl>
+    <w:lvl w:ilvl="6" w:tplc="04090001" w:tentative="1">
+      <w:start w:val="1"/>
+      <w:numFmt w:val="bullet"/>
+      <w:lvlText w:val=""/>
+      <w:lvlJc w:val="left"/>
+      <w:pPr>
+        <w:ind w:left="5040" w:hanging="360"/>
+      </w:pPr>
+      <w:rPr>
+        <w:rFonts w:ascii="Symbol" w:hAnsi="Symbol" w:hint="default"/>
+      </w:rPr>
+    </w:lvl>
+    <w:lvl w:ilvl="7" w:tplc="04090003" w:tentative="1">
+      <w:start w:val="1"/>
+      <w:numFmt w:val="bullet"/>
+      <w:lvlText w:val="o"/>
+      <w:lvlJc w:val="left"/>
+      <w:pPr>
+        <w:ind w:left="5760" w:hanging="360"/>
+      </w:pPr>
+      <w:rPr>
+        <w:rFonts w:ascii="Courier New" w:hAnsi="Courier New" w:cs="Courier New" w:hint="default"/>
+      </w:rPr>
+    </w:lvl>
+    <w:lvl w:ilvl="8" w:tplc="04090005" w:tentative="1">
+      <w:start w:val="1"/>
+      <w:numFmt w:val="bullet"/>
+      <w:lvlText w:val=""/>
+      <w:lvlJc w:val="left"/>
+      <w:pPr>
+        <w:ind w:left="6480" w:hanging="360"/>
+      </w:pPr>
+      <w:rPr>
+        <w:rFonts w:ascii="Wingdings" w:hAnsi="Wingdings" w:hint="default"/>
+      </w:rPr>
+    </w:lvl>
+  </w:abstractNum>
+  <w:abstractNum w:abstractNumId="1" w15:restartNumberingAfterBreak="0">
     <w:nsid w:val="2490531C"/>
     <w:multiLevelType w:val="hybridMultilevel"/>
     <w:tmpl w:val="24DEA330"/>
@@ -1757,7 +2340,7 @@
       </w:rPr>
     </w:lvl>
   </w:abstractNum>
-  <w:abstractNum w:abstractNumId="1" w15:restartNumberingAfterBreak="0">
+  <w:abstractNum w:abstractNumId="2" w15:restartNumberingAfterBreak="0">
     <w:nsid w:val="328C6CA4"/>
     <w:multiLevelType w:val="hybridMultilevel"/>
     <w:tmpl w:val="4614D942"/>
@@ -1870,7 +2453,7 @@
       </w:rPr>
     </w:lvl>
   </w:abstractNum>
-  <w:abstractNum w:abstractNumId="2" w15:restartNumberingAfterBreak="0">
+  <w:abstractNum w:abstractNumId="3" w15:restartNumberingAfterBreak="0">
     <w:nsid w:val="36190BB9"/>
     <w:multiLevelType w:val="hybridMultilevel"/>
     <w:tmpl w:val="F08CAA4A"/>
@@ -1983,7 +2566,7 @@
       </w:rPr>
     </w:lvl>
   </w:abstractNum>
-  <w:abstractNum w:abstractNumId="3" w15:restartNumberingAfterBreak="0">
+  <w:abstractNum w:abstractNumId="4" w15:restartNumberingAfterBreak="0">
     <w:nsid w:val="422E22BE"/>
     <w:multiLevelType w:val="hybridMultilevel"/>
     <w:tmpl w:val="0D500FD6"/>
@@ -2096,7 +2679,7 @@
       </w:rPr>
     </w:lvl>
   </w:abstractNum>
-  <w:abstractNum w:abstractNumId="4" w15:restartNumberingAfterBreak="0">
+  <w:abstractNum w:abstractNumId="5" w15:restartNumberingAfterBreak="0">
     <w:nsid w:val="4AA271C4"/>
     <w:multiLevelType w:val="hybridMultilevel"/>
     <w:tmpl w:val="8D4AED88"/>
@@ -2209,7 +2792,7 @@
       </w:rPr>
     </w:lvl>
   </w:abstractNum>
-  <w:abstractNum w:abstractNumId="5" w15:restartNumberingAfterBreak="0">
+  <w:abstractNum w:abstractNumId="6" w15:restartNumberingAfterBreak="0">
     <w:nsid w:val="518A525A"/>
     <w:multiLevelType w:val="hybridMultilevel"/>
     <w:tmpl w:val="F53CAEFE"/>
@@ -2322,7 +2905,7 @@
       </w:rPr>
     </w:lvl>
   </w:abstractNum>
-  <w:abstractNum w:abstractNumId="6" w15:restartNumberingAfterBreak="0">
+  <w:abstractNum w:abstractNumId="7" w15:restartNumberingAfterBreak="0">
     <w:nsid w:val="5A497C74"/>
     <w:multiLevelType w:val="hybridMultilevel"/>
     <w:tmpl w:val="79D8B6AA"/>
@@ -2435,7 +3018,7 @@
       </w:rPr>
     </w:lvl>
   </w:abstractNum>
-  <w:abstractNum w:abstractNumId="7" w15:restartNumberingAfterBreak="0">
+  <w:abstractNum w:abstractNumId="8" w15:restartNumberingAfterBreak="0">
     <w:nsid w:val="5B423320"/>
     <w:multiLevelType w:val="hybridMultilevel"/>
     <w:tmpl w:val="1362E59E"/>
@@ -2548,7 +3131,7 @@
       </w:rPr>
     </w:lvl>
   </w:abstractNum>
-  <w:abstractNum w:abstractNumId="8" w15:restartNumberingAfterBreak="0">
+  <w:abstractNum w:abstractNumId="9" w15:restartNumberingAfterBreak="0">
     <w:nsid w:val="65926365"/>
     <w:multiLevelType w:val="hybridMultilevel"/>
     <w:tmpl w:val="B890E924"/>
@@ -2662,31 +3245,34 @@
     </w:lvl>
   </w:abstractNum>
   <w:num w:numId="1">
+    <w:abstractNumId w:val="5"/>
+  </w:num>
+  <w:num w:numId="2">
     <w:abstractNumId w:val="4"/>
   </w:num>
-  <w:num w:numId="2">
+  <w:num w:numId="3">
+    <w:abstractNumId w:val="2"/>
+  </w:num>
+  <w:num w:numId="4">
+    <w:abstractNumId w:val="7"/>
+  </w:num>
+  <w:num w:numId="5">
+    <w:abstractNumId w:val="8"/>
+  </w:num>
+  <w:num w:numId="6">
+    <w:abstractNumId w:val="6"/>
+  </w:num>
+  <w:num w:numId="7">
+    <w:abstractNumId w:val="1"/>
+  </w:num>
+  <w:num w:numId="8">
     <w:abstractNumId w:val="3"/>
   </w:num>
-  <w:num w:numId="3">
-    <w:abstractNumId w:val="1"/>
+  <w:num w:numId="9">
+    <w:abstractNumId w:val="9"/>
   </w:num>
-  <w:num w:numId="4">
-    <w:abstractNumId w:val="6"/>
-  </w:num>
-  <w:num w:numId="5">
-    <w:abstractNumId w:val="7"/>
-  </w:num>
-  <w:num w:numId="6">
-    <w:abstractNumId w:val="5"/>
-  </w:num>
-  <w:num w:numId="7">
+  <w:num w:numId="10">
     <w:abstractNumId w:val="0"/>
-  </w:num>
-  <w:num w:numId="8">
-    <w:abstractNumId w:val="2"/>
-  </w:num>
-  <w:num w:numId="9">
-    <w:abstractNumId w:val="8"/>
   </w:num>
 </w:numbering>
 </file>

</xml_diff>